<commit_message>
complete until View Performance Subscribers
</commit_message>
<xml_diff>
--- a/Docs/Login Page doc.docx
+++ b/Docs/Login Page doc.docx
@@ -144,7 +144,23 @@
           <w:rFonts w:ascii="Courier New" w:hAnsi="Courier New" w:cs="Courier New"/>
           <w:highlight w:val="yellow"/>
         </w:rPr>
-        <w:t>The table should have a filter to view by last 24 hours, last 7 days, last one month, custom calendar.</w:t>
+        <w:t xml:space="preserve">The table should have a filter to view by last 24 hours, last 7 days, last </w:t>
+      </w:r>
+      <w:proofErr w:type="gramStart"/>
+      <w:r>
+        <w:rPr>
+          <w:rFonts w:ascii="Courier New" w:hAnsi="Courier New" w:cs="Courier New"/>
+          <w:highlight w:val="yellow"/>
+        </w:rPr>
+        <w:t>one month</w:t>
+      </w:r>
+      <w:proofErr w:type="gramEnd"/>
+      <w:r>
+        <w:rPr>
+          <w:rFonts w:ascii="Courier New" w:hAnsi="Courier New" w:cs="Courier New"/>
+          <w:highlight w:val="yellow"/>
+        </w:rPr>
+        <w:t>, custom calendar.</w:t>
       </w:r>
     </w:p>
     <w:p>
@@ -317,7 +333,23 @@
           <w:rFonts w:ascii="Courier New" w:hAnsi="Courier New" w:cs="Courier New"/>
           <w:highlight w:val="yellow"/>
         </w:rPr>
-        <w:t>The table should have a filter to view by last 24 hours, last 7 days, last one month, custom calendar.</w:t>
+        <w:t xml:space="preserve">The table should have a filter to view by last 24 hours, last 7 days, last </w:t>
+      </w:r>
+      <w:proofErr w:type="gramStart"/>
+      <w:r>
+        <w:rPr>
+          <w:rFonts w:ascii="Courier New" w:hAnsi="Courier New" w:cs="Courier New"/>
+          <w:highlight w:val="yellow"/>
+        </w:rPr>
+        <w:t>one month</w:t>
+      </w:r>
+      <w:proofErr w:type="gramEnd"/>
+      <w:r>
+        <w:rPr>
+          <w:rFonts w:ascii="Courier New" w:hAnsi="Courier New" w:cs="Courier New"/>
+          <w:highlight w:val="yellow"/>
+        </w:rPr>
+        <w:t>, custom calendar.</w:t>
       </w:r>
     </w:p>
     <w:p>
@@ -433,7 +465,23 @@
           <w:rFonts w:ascii="Courier New" w:hAnsi="Courier New" w:cs="Courier New"/>
           <w:highlight w:val="yellow"/>
         </w:rPr>
-        <w:t>The table should have a filter to view by last 24 hours, last 7 days, last one month, custom calendar.</w:t>
+        <w:t xml:space="preserve">The table should have a filter to view by last 24 hours, last 7 days, last </w:t>
+      </w:r>
+      <w:proofErr w:type="gramStart"/>
+      <w:r>
+        <w:rPr>
+          <w:rFonts w:ascii="Courier New" w:hAnsi="Courier New" w:cs="Courier New"/>
+          <w:highlight w:val="yellow"/>
+        </w:rPr>
+        <w:t>one month</w:t>
+      </w:r>
+      <w:proofErr w:type="gramEnd"/>
+      <w:r>
+        <w:rPr>
+          <w:rFonts w:ascii="Courier New" w:hAnsi="Courier New" w:cs="Courier New"/>
+          <w:highlight w:val="yellow"/>
+        </w:rPr>
+        <w:t>, custom calendar.</w:t>
       </w:r>
     </w:p>
     <w:p>
@@ -548,7 +596,23 @@
           <w:rFonts w:ascii="Courier New" w:hAnsi="Courier New" w:cs="Courier New"/>
           <w:highlight w:val="yellow"/>
         </w:rPr>
-        <w:t>The table should have a filter to view by last 24 hours, last 7 days, last one month, custom calendar.</w:t>
+        <w:t xml:space="preserve">The table should have a filter to view by last 24 hours, last 7 days, last </w:t>
+      </w:r>
+      <w:proofErr w:type="gramStart"/>
+      <w:r>
+        <w:rPr>
+          <w:rFonts w:ascii="Courier New" w:hAnsi="Courier New" w:cs="Courier New"/>
+          <w:highlight w:val="yellow"/>
+        </w:rPr>
+        <w:t>one month</w:t>
+      </w:r>
+      <w:proofErr w:type="gramEnd"/>
+      <w:r>
+        <w:rPr>
+          <w:rFonts w:ascii="Courier New" w:hAnsi="Courier New" w:cs="Courier New"/>
+          <w:highlight w:val="yellow"/>
+        </w:rPr>
+        <w:t>, custom calendar.</w:t>
       </w:r>
     </w:p>
     <w:p>
@@ -673,7 +737,23 @@
           <w:rFonts w:ascii="Courier New" w:hAnsi="Courier New" w:cs="Courier New"/>
           <w:highlight w:val="yellow"/>
         </w:rPr>
-        <w:t>The table should have a filter to view by last 24 hours, last 7 days, last one month, custom calendar.</w:t>
+        <w:t xml:space="preserve">The table should have a filter to view by last 24 hours, last 7 days, last </w:t>
+      </w:r>
+      <w:proofErr w:type="gramStart"/>
+      <w:r>
+        <w:rPr>
+          <w:rFonts w:ascii="Courier New" w:hAnsi="Courier New" w:cs="Courier New"/>
+          <w:highlight w:val="yellow"/>
+        </w:rPr>
+        <w:t>one month</w:t>
+      </w:r>
+      <w:proofErr w:type="gramEnd"/>
+      <w:r>
+        <w:rPr>
+          <w:rFonts w:ascii="Courier New" w:hAnsi="Courier New" w:cs="Courier New"/>
+          <w:highlight w:val="yellow"/>
+        </w:rPr>
+        <w:t>, custom calendar.</w:t>
       </w:r>
     </w:p>
     <w:p>
@@ -764,7 +844,23 @@
           <w:rFonts w:ascii="Courier New" w:hAnsi="Courier New" w:cs="Courier New"/>
           <w:highlight w:val="yellow"/>
         </w:rPr>
-        <w:t>The table should have a filter to view by last 24 hours, last 7 days, last one month, custom calendar.</w:t>
+        <w:t xml:space="preserve">The table should have a filter to view by last 24 hours, last 7 days, last </w:t>
+      </w:r>
+      <w:proofErr w:type="gramStart"/>
+      <w:r>
+        <w:rPr>
+          <w:rFonts w:ascii="Courier New" w:hAnsi="Courier New" w:cs="Courier New"/>
+          <w:highlight w:val="yellow"/>
+        </w:rPr>
+        <w:t>one month</w:t>
+      </w:r>
+      <w:proofErr w:type="gramEnd"/>
+      <w:r>
+        <w:rPr>
+          <w:rFonts w:ascii="Courier New" w:hAnsi="Courier New" w:cs="Courier New"/>
+          <w:highlight w:val="yellow"/>
+        </w:rPr>
+        <w:t>, custom calendar.</w:t>
       </w:r>
     </w:p>
     <w:p>
@@ -871,7 +967,23 @@
           <w:rFonts w:ascii="Courier New" w:hAnsi="Courier New" w:cs="Courier New"/>
           <w:highlight w:val="yellow"/>
         </w:rPr>
-        <w:t xml:space="preserve">The table should have a filter to view by last 24 hours, last 7 days, last one month, custom calendar. </w:t>
+        <w:t xml:space="preserve">The table should have a filter to view by last 24 hours, last 7 days, last </w:t>
+      </w:r>
+      <w:proofErr w:type="gramStart"/>
+      <w:r>
+        <w:rPr>
+          <w:rFonts w:ascii="Courier New" w:hAnsi="Courier New" w:cs="Courier New"/>
+          <w:highlight w:val="yellow"/>
+        </w:rPr>
+        <w:t>one month</w:t>
+      </w:r>
+      <w:proofErr w:type="gramEnd"/>
+      <w:r>
+        <w:rPr>
+          <w:rFonts w:ascii="Courier New" w:hAnsi="Courier New" w:cs="Courier New"/>
+          <w:highlight w:val="yellow"/>
+        </w:rPr>
+        <w:t xml:space="preserve">, custom calendar. </w:t>
       </w:r>
     </w:p>
     <w:p>
@@ -953,7 +1065,23 @@
           <w:rFonts w:ascii="Courier New" w:hAnsi="Courier New" w:cs="Courier New"/>
           <w:highlight w:val="yellow"/>
         </w:rPr>
-        <w:t xml:space="preserve">The table should have a filter to view by last 24 hours, last 7 days, last one month, custom calendar.  </w:t>
+        <w:t xml:space="preserve">The table should have a filter to view by last 24 hours, last 7 days, last </w:t>
+      </w:r>
+      <w:proofErr w:type="gramStart"/>
+      <w:r>
+        <w:rPr>
+          <w:rFonts w:ascii="Courier New" w:hAnsi="Courier New" w:cs="Courier New"/>
+          <w:highlight w:val="yellow"/>
+        </w:rPr>
+        <w:t>one month</w:t>
+      </w:r>
+      <w:proofErr w:type="gramEnd"/>
+      <w:r>
+        <w:rPr>
+          <w:rFonts w:ascii="Courier New" w:hAnsi="Courier New" w:cs="Courier New"/>
+          <w:highlight w:val="yellow"/>
+        </w:rPr>
+        <w:t xml:space="preserve">, custom calendar.  </w:t>
       </w:r>
     </w:p>
     <w:p>
@@ -1019,7 +1147,23 @@
           <w:rFonts w:ascii="Courier New" w:hAnsi="Courier New" w:cs="Courier New"/>
           <w:highlight w:val="yellow"/>
         </w:rPr>
-        <w:t xml:space="preserve">The table should have a filter to view by last 24 hours, last 7 days, last one month, custom calendar.  </w:t>
+        <w:t xml:space="preserve">The table should have a filter to view by last 24 hours, last 7 days, last </w:t>
+      </w:r>
+      <w:proofErr w:type="gramStart"/>
+      <w:r>
+        <w:rPr>
+          <w:rFonts w:ascii="Courier New" w:hAnsi="Courier New" w:cs="Courier New"/>
+          <w:highlight w:val="yellow"/>
+        </w:rPr>
+        <w:t>one month</w:t>
+      </w:r>
+      <w:proofErr w:type="gramEnd"/>
+      <w:r>
+        <w:rPr>
+          <w:rFonts w:ascii="Courier New" w:hAnsi="Courier New" w:cs="Courier New"/>
+          <w:highlight w:val="yellow"/>
+        </w:rPr>
+        <w:t xml:space="preserve">, custom calendar.  </w:t>
       </w:r>
     </w:p>
     <w:p>
@@ -1085,7 +1229,23 @@
           <w:rFonts w:ascii="Courier New" w:hAnsi="Courier New" w:cs="Courier New"/>
           <w:highlight w:val="yellow"/>
         </w:rPr>
-        <w:t xml:space="preserve">The table should have a filter to view by last 24 hours, last 7 days, last one month, custom calendar. </w:t>
+        <w:t xml:space="preserve">The table should have a filter to view by last 24 hours, last 7 days, last </w:t>
+      </w:r>
+      <w:proofErr w:type="gramStart"/>
+      <w:r>
+        <w:rPr>
+          <w:rFonts w:ascii="Courier New" w:hAnsi="Courier New" w:cs="Courier New"/>
+          <w:highlight w:val="yellow"/>
+        </w:rPr>
+        <w:t>one month</w:t>
+      </w:r>
+      <w:proofErr w:type="gramEnd"/>
+      <w:r>
+        <w:rPr>
+          <w:rFonts w:ascii="Courier New" w:hAnsi="Courier New" w:cs="Courier New"/>
+          <w:highlight w:val="yellow"/>
+        </w:rPr>
+        <w:t xml:space="preserve">, custom calendar. </w:t>
       </w:r>
     </w:p>
     <w:p>
@@ -1151,7 +1311,23 @@
           <w:rFonts w:ascii="Courier New" w:hAnsi="Courier New" w:cs="Courier New"/>
           <w:highlight w:val="yellow"/>
         </w:rPr>
-        <w:t xml:space="preserve">The table should have a filter to view by last 24 hours, last 7 days, last one month, custom calendar. </w:t>
+        <w:t xml:space="preserve">The table should have a filter to view by last 24 hours, last 7 days, last </w:t>
+      </w:r>
+      <w:proofErr w:type="gramStart"/>
+      <w:r>
+        <w:rPr>
+          <w:rFonts w:ascii="Courier New" w:hAnsi="Courier New" w:cs="Courier New"/>
+          <w:highlight w:val="yellow"/>
+        </w:rPr>
+        <w:t>one month</w:t>
+      </w:r>
+      <w:proofErr w:type="gramEnd"/>
+      <w:r>
+        <w:rPr>
+          <w:rFonts w:ascii="Courier New" w:hAnsi="Courier New" w:cs="Courier New"/>
+          <w:highlight w:val="yellow"/>
+        </w:rPr>
+        <w:t xml:space="preserve">, custom calendar. </w:t>
       </w:r>
     </w:p>
     <w:p>
@@ -1217,7 +1393,23 @@
           <w:rFonts w:ascii="Courier New" w:hAnsi="Courier New" w:cs="Courier New"/>
           <w:highlight w:val="yellow"/>
         </w:rPr>
-        <w:t xml:space="preserve">The table should have a filter to view by last 24 hours, last 7 days, last one month, custom calendar.  </w:t>
+        <w:t xml:space="preserve">The table should have a filter to view by last 24 hours, last 7 days, last </w:t>
+      </w:r>
+      <w:proofErr w:type="gramStart"/>
+      <w:r>
+        <w:rPr>
+          <w:rFonts w:ascii="Courier New" w:hAnsi="Courier New" w:cs="Courier New"/>
+          <w:highlight w:val="yellow"/>
+        </w:rPr>
+        <w:t>one month</w:t>
+      </w:r>
+      <w:proofErr w:type="gramEnd"/>
+      <w:r>
+        <w:rPr>
+          <w:rFonts w:ascii="Courier New" w:hAnsi="Courier New" w:cs="Courier New"/>
+          <w:highlight w:val="yellow"/>
+        </w:rPr>
+        <w:t xml:space="preserve">, custom calendar.  </w:t>
       </w:r>
     </w:p>
     <w:p>
@@ -1283,7 +1475,23 @@
           <w:rFonts w:ascii="Courier New" w:hAnsi="Courier New" w:cs="Courier New"/>
           <w:highlight w:val="yellow"/>
         </w:rPr>
-        <w:t xml:space="preserve">The table should have a filter to view by last 24 hours, last 7 days, last one month, custom calendar.  </w:t>
+        <w:t xml:space="preserve">The table should have a filter to view by last 24 hours, last 7 days, last </w:t>
+      </w:r>
+      <w:proofErr w:type="gramStart"/>
+      <w:r>
+        <w:rPr>
+          <w:rFonts w:ascii="Courier New" w:hAnsi="Courier New" w:cs="Courier New"/>
+          <w:highlight w:val="yellow"/>
+        </w:rPr>
+        <w:t>one month</w:t>
+      </w:r>
+      <w:proofErr w:type="gramEnd"/>
+      <w:r>
+        <w:rPr>
+          <w:rFonts w:ascii="Courier New" w:hAnsi="Courier New" w:cs="Courier New"/>
+          <w:highlight w:val="yellow"/>
+        </w:rPr>
+        <w:t xml:space="preserve">, custom calendar.  </w:t>
       </w:r>
     </w:p>
     <w:p>
@@ -1415,7 +1623,23 @@
           <w:rFonts w:ascii="Courier New" w:hAnsi="Courier New" w:cs="Courier New"/>
           <w:highlight w:val="yellow"/>
         </w:rPr>
-        <w:t xml:space="preserve">The table should have a filter to view by last 24 hours, last 7 days, last one month, custom calendar.  </w:t>
+        <w:t xml:space="preserve">The table should have a filter to view by last 24 hours, last 7 days, last </w:t>
+      </w:r>
+      <w:proofErr w:type="gramStart"/>
+      <w:r>
+        <w:rPr>
+          <w:rFonts w:ascii="Courier New" w:hAnsi="Courier New" w:cs="Courier New"/>
+          <w:highlight w:val="yellow"/>
+        </w:rPr>
+        <w:t>one month</w:t>
+      </w:r>
+      <w:proofErr w:type="gramEnd"/>
+      <w:r>
+        <w:rPr>
+          <w:rFonts w:ascii="Courier New" w:hAnsi="Courier New" w:cs="Courier New"/>
+          <w:highlight w:val="yellow"/>
+        </w:rPr>
+        <w:t xml:space="preserve">, custom calendar.  </w:t>
       </w:r>
     </w:p>
     <w:p>
@@ -1513,7 +1737,23 @@
           <w:rFonts w:ascii="Courier New" w:hAnsi="Courier New" w:cs="Courier New"/>
           <w:highlight w:val="yellow"/>
         </w:rPr>
-        <w:t xml:space="preserve">The table should have a filter to view by last 24 hours, last 7 days, last one month, custom calendar. </w:t>
+        <w:t xml:space="preserve">The table should have a filter to view by last 24 hours, last 7 days, last </w:t>
+      </w:r>
+      <w:proofErr w:type="gramStart"/>
+      <w:r>
+        <w:rPr>
+          <w:rFonts w:ascii="Courier New" w:hAnsi="Courier New" w:cs="Courier New"/>
+          <w:highlight w:val="yellow"/>
+        </w:rPr>
+        <w:t>one month</w:t>
+      </w:r>
+      <w:proofErr w:type="gramEnd"/>
+      <w:r>
+        <w:rPr>
+          <w:rFonts w:ascii="Courier New" w:hAnsi="Courier New" w:cs="Courier New"/>
+          <w:highlight w:val="yellow"/>
+        </w:rPr>
+        <w:t xml:space="preserve">, custom calendar. </w:t>
       </w:r>
     </w:p>
     <w:p>
@@ -1686,7 +1926,23 @@
           <w:rFonts w:ascii="Courier New" w:hAnsi="Courier New" w:cs="Courier New"/>
           <w:highlight w:val="yellow"/>
         </w:rPr>
-        <w:t>The table should have a filter to view by last 24 hours, last 7 days, last one month, custom calendar.</w:t>
+        <w:t xml:space="preserve">The table should have a filter to view by last 24 hours, last 7 days, last </w:t>
+      </w:r>
+      <w:proofErr w:type="gramStart"/>
+      <w:r>
+        <w:rPr>
+          <w:rFonts w:ascii="Courier New" w:hAnsi="Courier New" w:cs="Courier New"/>
+          <w:highlight w:val="yellow"/>
+        </w:rPr>
+        <w:t>one month</w:t>
+      </w:r>
+      <w:proofErr w:type="gramEnd"/>
+      <w:r>
+        <w:rPr>
+          <w:rFonts w:ascii="Courier New" w:hAnsi="Courier New" w:cs="Courier New"/>
+          <w:highlight w:val="yellow"/>
+        </w:rPr>
+        <w:t>, custom calendar.</w:t>
       </w:r>
     </w:p>
     <w:p>
@@ -1825,7 +2081,23 @@
           <w:rFonts w:ascii="Courier New" w:hAnsi="Courier New" w:cs="Courier New"/>
           <w:highlight w:val="yellow"/>
         </w:rPr>
-        <w:t>The table should have a filter to view by last 24 hours, last 7 days, last one month, custom calendar.</w:t>
+        <w:t xml:space="preserve">The table should have a filter to view by last 24 hours, last 7 days, last </w:t>
+      </w:r>
+      <w:proofErr w:type="gramStart"/>
+      <w:r>
+        <w:rPr>
+          <w:rFonts w:ascii="Courier New" w:hAnsi="Courier New" w:cs="Courier New"/>
+          <w:highlight w:val="yellow"/>
+        </w:rPr>
+        <w:t>one month</w:t>
+      </w:r>
+      <w:proofErr w:type="gramEnd"/>
+      <w:r>
+        <w:rPr>
+          <w:rFonts w:ascii="Courier New" w:hAnsi="Courier New" w:cs="Courier New"/>
+          <w:highlight w:val="yellow"/>
+        </w:rPr>
+        <w:t>, custom calendar.</w:t>
       </w:r>
     </w:p>
     <w:p>
@@ -1965,7 +2237,23 @@
           <w:highlight w:val="yellow"/>
         </w:rPr>
         <w:lastRenderedPageBreak/>
-        <w:t xml:space="preserve">This is a table with the following columns: SN, Document Title, File Type (Word, PDF, PPT), Timestamp, Uploaded by, Last Updated, Action (Replace, Download, Delete) </w:t>
+        <w:t xml:space="preserve">This is a table with the following columns: SN, Document Title, File Type (Word, PDF, PPT), Timestamp, </w:t>
+      </w:r>
+      <w:proofErr w:type="gramStart"/>
+      <w:r>
+        <w:rPr>
+          <w:rFonts w:ascii="Courier New" w:hAnsi="Courier New" w:cs="Courier New"/>
+          <w:highlight w:val="yellow"/>
+        </w:rPr>
+        <w:t>Uploaded</w:t>
+      </w:r>
+      <w:proofErr w:type="gramEnd"/>
+      <w:r>
+        <w:rPr>
+          <w:rFonts w:ascii="Courier New" w:hAnsi="Courier New" w:cs="Courier New"/>
+          <w:highlight w:val="yellow"/>
+        </w:rPr>
+        <w:t xml:space="preserve"> by, Last Updated, Action (Replace, Download, Delete) </w:t>
       </w:r>
     </w:p>
     <w:p>
@@ -2056,32 +2344,64 @@
           <w:rFonts w:ascii="Courier New" w:hAnsi="Courier New" w:cs="Courier New"/>
           <w:highlight w:val="yellow"/>
         </w:rPr>
-        <w:t>This is a table with the following columns: SN, Event Type (Birthday, Marriage, Holiday), Event Title, Date, Assigned Department, Action (Edit, Delete).</w:t>
-      </w:r>
-    </w:p>
-    <w:p>
-      <w:pPr>
-        <w:pStyle w:val="PlainText"/>
-        <w:rPr>
-          <w:rFonts w:ascii="Courier New" w:hAnsi="Courier New" w:cs="Courier New"/>
-          <w:highlight w:val="yellow"/>
-        </w:rPr>
-      </w:pPr>
-    </w:p>
-    <w:p>
-      <w:pPr>
-        <w:pStyle w:val="PlainText"/>
-        <w:rPr>
-          <w:rFonts w:ascii="Courier New" w:hAnsi="Courier New" w:cs="Courier New"/>
-          <w:highlight w:val="yellow"/>
-        </w:rPr>
-      </w:pPr>
-      <w:r>
-        <w:rPr>
-          <w:rFonts w:ascii="Courier New" w:hAnsi="Courier New" w:cs="Courier New"/>
-          <w:highlight w:val="yellow"/>
-        </w:rPr>
-        <w:t>The table should have a filter to view by last 24 hours, last 7 days, last one month, custom calendar.</w:t>
+        <w:t xml:space="preserve">This is a table with the following columns: SN, Event Type (Birthday, Marriage, Holiday), Event Title, Date, Assigned Department, </w:t>
+      </w:r>
+      <w:proofErr w:type="gramStart"/>
+      <w:r>
+        <w:rPr>
+          <w:rFonts w:ascii="Courier New" w:hAnsi="Courier New" w:cs="Courier New"/>
+          <w:highlight w:val="yellow"/>
+        </w:rPr>
+        <w:t>Action</w:t>
+      </w:r>
+      <w:proofErr w:type="gramEnd"/>
+      <w:r>
+        <w:rPr>
+          <w:rFonts w:ascii="Courier New" w:hAnsi="Courier New" w:cs="Courier New"/>
+          <w:highlight w:val="yellow"/>
+        </w:rPr>
+        <w:t xml:space="preserve"> (Edit, Delete).</w:t>
+      </w:r>
+    </w:p>
+    <w:p>
+      <w:pPr>
+        <w:pStyle w:val="PlainText"/>
+        <w:rPr>
+          <w:rFonts w:ascii="Courier New" w:hAnsi="Courier New" w:cs="Courier New"/>
+          <w:highlight w:val="yellow"/>
+        </w:rPr>
+      </w:pPr>
+    </w:p>
+    <w:p>
+      <w:pPr>
+        <w:pStyle w:val="PlainText"/>
+        <w:rPr>
+          <w:rFonts w:ascii="Courier New" w:hAnsi="Courier New" w:cs="Courier New"/>
+          <w:highlight w:val="yellow"/>
+        </w:rPr>
+      </w:pPr>
+      <w:r>
+        <w:rPr>
+          <w:rFonts w:ascii="Courier New" w:hAnsi="Courier New" w:cs="Courier New"/>
+          <w:highlight w:val="yellow"/>
+        </w:rPr>
+        <w:t xml:space="preserve">The table should have a filter to view by last 24 hours, last 7 days, last </w:t>
+      </w:r>
+      <w:proofErr w:type="gramStart"/>
+      <w:r>
+        <w:rPr>
+          <w:rFonts w:ascii="Courier New" w:hAnsi="Courier New" w:cs="Courier New"/>
+          <w:highlight w:val="yellow"/>
+        </w:rPr>
+        <w:t>one month</w:t>
+      </w:r>
+      <w:proofErr w:type="gramEnd"/>
+      <w:r>
+        <w:rPr>
+          <w:rFonts w:ascii="Courier New" w:hAnsi="Courier New" w:cs="Courier New"/>
+          <w:highlight w:val="yellow"/>
+        </w:rPr>
+        <w:t>, custom calendar.</w:t>
       </w:r>
     </w:p>
     <w:p>
@@ -2304,8 +2624,17 @@
           <w:rFonts w:ascii="Courier New" w:hAnsi="Courier New" w:cs="Courier New"/>
           <w:highlight w:val="yellow"/>
         </w:rPr>
-        <w:t>&gt;&gt;Manage Peer Review (Review Window, KPI Scorecard, )</w:t>
-      </w:r>
+        <w:t>&gt;&gt;Manage Peer Review (Review Window, KPI Scorecard</w:t>
+      </w:r>
+      <w:proofErr w:type="gramStart"/>
+      <w:r>
+        <w:rPr>
+          <w:rFonts w:ascii="Courier New" w:hAnsi="Courier New" w:cs="Courier New"/>
+          <w:highlight w:val="yellow"/>
+        </w:rPr>
+        <w:t>, )</w:t>
+      </w:r>
+      <w:proofErr w:type="gramEnd"/>
     </w:p>
     <w:p>
       <w:pPr>
@@ -2484,7 +2813,23 @@
           <w:highlight w:val="yellow"/>
         </w:rPr>
         <w:lastRenderedPageBreak/>
-        <w:t>The table should have a filter to view by last 24 hours, last 7 days, last one month, custom calendar.</w:t>
+        <w:t xml:space="preserve">The table should have a filter to view by last 24 hours, last 7 days, last </w:t>
+      </w:r>
+      <w:proofErr w:type="gramStart"/>
+      <w:r>
+        <w:rPr>
+          <w:rFonts w:ascii="Courier New" w:hAnsi="Courier New" w:cs="Courier New"/>
+          <w:highlight w:val="yellow"/>
+        </w:rPr>
+        <w:t>one month</w:t>
+      </w:r>
+      <w:proofErr w:type="gramEnd"/>
+      <w:r>
+        <w:rPr>
+          <w:rFonts w:ascii="Courier New" w:hAnsi="Courier New" w:cs="Courier New"/>
+          <w:highlight w:val="yellow"/>
+        </w:rPr>
+        <w:t>, custom calendar.</w:t>
       </w:r>
     </w:p>
     <w:p>
@@ -2613,7 +2958,23 @@
           <w:rFonts w:ascii="Courier New" w:hAnsi="Courier New" w:cs="Courier New"/>
           <w:highlight w:val="yellow"/>
         </w:rPr>
-        <w:t>The table should have a filter to view by last 24 hours, last 7 days, last one month, custom calendar.</w:t>
+        <w:t xml:space="preserve">The table should have a filter to view by last 24 hours, last 7 days, last </w:t>
+      </w:r>
+      <w:proofErr w:type="gramStart"/>
+      <w:r>
+        <w:rPr>
+          <w:rFonts w:ascii="Courier New" w:hAnsi="Courier New" w:cs="Courier New"/>
+          <w:highlight w:val="yellow"/>
+        </w:rPr>
+        <w:t>one month</w:t>
+      </w:r>
+      <w:proofErr w:type="gramEnd"/>
+      <w:r>
+        <w:rPr>
+          <w:rFonts w:ascii="Courier New" w:hAnsi="Courier New" w:cs="Courier New"/>
+          <w:highlight w:val="yellow"/>
+        </w:rPr>
+        <w:t>, custom calendar.</w:t>
       </w:r>
     </w:p>
     <w:p>
@@ -2975,7 +3336,23 @@
           <w:rFonts w:ascii="Courier New" w:hAnsi="Courier New" w:cs="Courier New"/>
           <w:highlight w:val="yellow"/>
         </w:rPr>
-        <w:t>The table should have a filter to view by last 24 hours, last 7 days, last one month, custom calendar.</w:t>
+        <w:t xml:space="preserve">The table should have a filter to view by last 24 hours, last 7 days, last </w:t>
+      </w:r>
+      <w:proofErr w:type="gramStart"/>
+      <w:r>
+        <w:rPr>
+          <w:rFonts w:ascii="Courier New" w:hAnsi="Courier New" w:cs="Courier New"/>
+          <w:highlight w:val="yellow"/>
+        </w:rPr>
+        <w:t>one month</w:t>
+      </w:r>
+      <w:proofErr w:type="gramEnd"/>
+      <w:r>
+        <w:rPr>
+          <w:rFonts w:ascii="Courier New" w:hAnsi="Courier New" w:cs="Courier New"/>
+          <w:highlight w:val="yellow"/>
+        </w:rPr>
+        <w:t>, custom calendar.</w:t>
       </w:r>
     </w:p>
     <w:p>
@@ -3105,7 +3482,23 @@
           <w:rFonts w:ascii="Courier New" w:hAnsi="Courier New" w:cs="Courier New"/>
           <w:highlight w:val="yellow"/>
         </w:rPr>
-        <w:t>The table should have a filter to view by last 24 hours, last 7 days, last one month, custom calendar.</w:t>
+        <w:t xml:space="preserve">The table should have a filter to view by last 24 hours, last 7 days, last </w:t>
+      </w:r>
+      <w:proofErr w:type="gramStart"/>
+      <w:r>
+        <w:rPr>
+          <w:rFonts w:ascii="Courier New" w:hAnsi="Courier New" w:cs="Courier New"/>
+          <w:highlight w:val="yellow"/>
+        </w:rPr>
+        <w:t>one month</w:t>
+      </w:r>
+      <w:proofErr w:type="gramEnd"/>
+      <w:r>
+        <w:rPr>
+          <w:rFonts w:ascii="Courier New" w:hAnsi="Courier New" w:cs="Courier New"/>
+          <w:highlight w:val="yellow"/>
+        </w:rPr>
+        <w:t>, custom calendar.</w:t>
       </w:r>
     </w:p>
     <w:p>
@@ -3197,7 +3590,23 @@
           <w:rFonts w:ascii="Courier New" w:hAnsi="Courier New" w:cs="Courier New"/>
           <w:highlight w:val="yellow"/>
         </w:rPr>
-        <w:t>The table should have a filter to view by last 24 hours, last 7 days, last one month, custom calendar.</w:t>
+        <w:t xml:space="preserve">The table should have a filter to view by last 24 hours, last 7 days, last </w:t>
+      </w:r>
+      <w:proofErr w:type="gramStart"/>
+      <w:r>
+        <w:rPr>
+          <w:rFonts w:ascii="Courier New" w:hAnsi="Courier New" w:cs="Courier New"/>
+          <w:highlight w:val="yellow"/>
+        </w:rPr>
+        <w:t>one month</w:t>
+      </w:r>
+      <w:proofErr w:type="gramEnd"/>
+      <w:r>
+        <w:rPr>
+          <w:rFonts w:ascii="Courier New" w:hAnsi="Courier New" w:cs="Courier New"/>
+          <w:highlight w:val="yellow"/>
+        </w:rPr>
+        <w:t>, custom calendar.</w:t>
       </w:r>
     </w:p>
     <w:p>
@@ -3296,7 +3705,23 @@
           <w:rFonts w:ascii="Courier New" w:hAnsi="Courier New" w:cs="Courier New"/>
           <w:highlight w:val="yellow"/>
         </w:rPr>
-        <w:t>The table should have a filter to view by last 24 hours, last 7 days, last one month, custom calendar.</w:t>
+        <w:t xml:space="preserve">The table should have a filter to view by last 24 hours, last 7 days, last </w:t>
+      </w:r>
+      <w:proofErr w:type="gramStart"/>
+      <w:r>
+        <w:rPr>
+          <w:rFonts w:ascii="Courier New" w:hAnsi="Courier New" w:cs="Courier New"/>
+          <w:highlight w:val="yellow"/>
+        </w:rPr>
+        <w:t>one month</w:t>
+      </w:r>
+      <w:proofErr w:type="gramEnd"/>
+      <w:r>
+        <w:rPr>
+          <w:rFonts w:ascii="Courier New" w:hAnsi="Courier New" w:cs="Courier New"/>
+          <w:highlight w:val="yellow"/>
+        </w:rPr>
+        <w:t>, custom calendar.</w:t>
       </w:r>
     </w:p>
     <w:p>
@@ -3408,7 +3833,23 @@
           <w:rFonts w:ascii="Courier New" w:hAnsi="Courier New" w:cs="Courier New"/>
           <w:highlight w:val="yellow"/>
         </w:rPr>
-        <w:t>The table should have a filter to view by last 24 hours, last 7 days, last one month, custom calendar.</w:t>
+        <w:t xml:space="preserve">The table should have a filter to view by last 24 hours, last 7 days, last </w:t>
+      </w:r>
+      <w:proofErr w:type="gramStart"/>
+      <w:r>
+        <w:rPr>
+          <w:rFonts w:ascii="Courier New" w:hAnsi="Courier New" w:cs="Courier New"/>
+          <w:highlight w:val="yellow"/>
+        </w:rPr>
+        <w:t>one month</w:t>
+      </w:r>
+      <w:proofErr w:type="gramEnd"/>
+      <w:r>
+        <w:rPr>
+          <w:rFonts w:ascii="Courier New" w:hAnsi="Courier New" w:cs="Courier New"/>
+          <w:highlight w:val="yellow"/>
+        </w:rPr>
+        <w:t>, custom calendar.</w:t>
       </w:r>
     </w:p>
     <w:p>
@@ -3508,7 +3949,23 @@
           <w:highlight w:val="yellow"/>
         </w:rPr>
         <w:lastRenderedPageBreak/>
-        <w:t>The table should have a filter to view by last 24 hours, last 7 days, last one month, custom calendar.</w:t>
+        <w:t xml:space="preserve">The table should have a filter to view by last 24 hours, last 7 days, last </w:t>
+      </w:r>
+      <w:proofErr w:type="gramStart"/>
+      <w:r>
+        <w:rPr>
+          <w:rFonts w:ascii="Courier New" w:hAnsi="Courier New" w:cs="Courier New"/>
+          <w:highlight w:val="yellow"/>
+        </w:rPr>
+        <w:t>one month</w:t>
+      </w:r>
+      <w:proofErr w:type="gramEnd"/>
+      <w:r>
+        <w:rPr>
+          <w:rFonts w:ascii="Courier New" w:hAnsi="Courier New" w:cs="Courier New"/>
+          <w:highlight w:val="yellow"/>
+        </w:rPr>
+        <w:t>, custom calendar.</w:t>
       </w:r>
     </w:p>
     <w:p>
@@ -3666,7 +4123,23 @@
           <w:rFonts w:ascii="Courier New" w:hAnsi="Courier New" w:cs="Courier New"/>
           <w:highlight w:val="yellow"/>
         </w:rPr>
-        <w:t>The table should have a filter to view by last 24 hours, last 7 days, last one month, custom calendar.</w:t>
+        <w:t xml:space="preserve">The table should have a filter to view by last 24 hours, last 7 days, last </w:t>
+      </w:r>
+      <w:proofErr w:type="gramStart"/>
+      <w:r>
+        <w:rPr>
+          <w:rFonts w:ascii="Courier New" w:hAnsi="Courier New" w:cs="Courier New"/>
+          <w:highlight w:val="yellow"/>
+        </w:rPr>
+        <w:t>one month</w:t>
+      </w:r>
+      <w:proofErr w:type="gramEnd"/>
+      <w:r>
+        <w:rPr>
+          <w:rFonts w:ascii="Courier New" w:hAnsi="Courier New" w:cs="Courier New"/>
+          <w:highlight w:val="yellow"/>
+        </w:rPr>
+        <w:t>, custom calendar.</w:t>
       </w:r>
     </w:p>
     <w:p>
@@ -3796,7 +4269,23 @@
           <w:rFonts w:ascii="Courier New" w:hAnsi="Courier New" w:cs="Courier New"/>
           <w:highlight w:val="yellow"/>
         </w:rPr>
-        <w:t>The table should have a filter to view by last 24 hours, last 7 days, last one month, custom calendar.</w:t>
+        <w:t xml:space="preserve">The table should have a filter to view by last 24 hours, last 7 days, last </w:t>
+      </w:r>
+      <w:proofErr w:type="gramStart"/>
+      <w:r>
+        <w:rPr>
+          <w:rFonts w:ascii="Courier New" w:hAnsi="Courier New" w:cs="Courier New"/>
+          <w:highlight w:val="yellow"/>
+        </w:rPr>
+        <w:t>one month</w:t>
+      </w:r>
+      <w:proofErr w:type="gramEnd"/>
+      <w:r>
+        <w:rPr>
+          <w:rFonts w:ascii="Courier New" w:hAnsi="Courier New" w:cs="Courier New"/>
+          <w:highlight w:val="yellow"/>
+        </w:rPr>
+        <w:t>, custom calendar.</w:t>
       </w:r>
     </w:p>
     <w:p>
@@ -3949,7 +4438,23 @@
           <w:rFonts w:ascii="Courier New" w:hAnsi="Courier New" w:cs="Courier New"/>
           <w:highlight w:val="yellow"/>
         </w:rPr>
-        <w:t>The table should have a filter to view by last 24 hours, last 7 days, last one month, custom calendar.</w:t>
+        <w:t xml:space="preserve">The table should have a filter to view by last 24 hours, last 7 days, last </w:t>
+      </w:r>
+      <w:proofErr w:type="gramStart"/>
+      <w:r>
+        <w:rPr>
+          <w:rFonts w:ascii="Courier New" w:hAnsi="Courier New" w:cs="Courier New"/>
+          <w:highlight w:val="yellow"/>
+        </w:rPr>
+        <w:t>one month</w:t>
+      </w:r>
+      <w:proofErr w:type="gramEnd"/>
+      <w:r>
+        <w:rPr>
+          <w:rFonts w:ascii="Courier New" w:hAnsi="Courier New" w:cs="Courier New"/>
+          <w:highlight w:val="yellow"/>
+        </w:rPr>
+        <w:t>, custom calendar.</w:t>
       </w:r>
     </w:p>
     <w:p>
@@ -4049,7 +4554,23 @@
           <w:rFonts w:ascii="Courier New" w:hAnsi="Courier New" w:cs="Courier New"/>
           <w:highlight w:val="yellow"/>
         </w:rPr>
-        <w:t>The table should have a filter to view by last 24 hours, last 7 days, last one month, custom calendar.</w:t>
+        <w:t xml:space="preserve">The table should have a filter to view by last 24 hours, last 7 days, last </w:t>
+      </w:r>
+      <w:proofErr w:type="gramStart"/>
+      <w:r>
+        <w:rPr>
+          <w:rFonts w:ascii="Courier New" w:hAnsi="Courier New" w:cs="Courier New"/>
+          <w:highlight w:val="yellow"/>
+        </w:rPr>
+        <w:t>one month</w:t>
+      </w:r>
+      <w:proofErr w:type="gramEnd"/>
+      <w:r>
+        <w:rPr>
+          <w:rFonts w:ascii="Courier New" w:hAnsi="Courier New" w:cs="Courier New"/>
+          <w:highlight w:val="yellow"/>
+        </w:rPr>
+        <w:t>, custom calendar.</w:t>
       </w:r>
     </w:p>
     <w:p>
@@ -4267,6 +4788,7 @@
       <w:r>
         <w:rPr>
           <w:rFonts w:ascii="Courier New" w:hAnsi="Courier New" w:cs="Courier New"/>
+          <w:highlight w:val="yellow"/>
         </w:rPr>
         <w:t xml:space="preserve">The view hospital action menu should open a page with a table with the following columns: SN, Hospital Name, Location, Address, Total </w:t>
       </w:r>
@@ -4274,6 +4796,7 @@
       <w:r>
         <w:rPr>
           <w:rFonts w:ascii="Courier New" w:hAnsi="Courier New" w:cs="Courier New"/>
+          <w:highlight w:val="yellow"/>
         </w:rPr>
         <w:t>Checkins</w:t>
       </w:r>
@@ -4281,6 +4804,7 @@
       <w:r>
         <w:rPr>
           <w:rFonts w:ascii="Courier New" w:hAnsi="Courier New" w:cs="Courier New"/>
+          <w:highlight w:val="yellow"/>
         </w:rPr>
         <w:t>.</w:t>
       </w:r>
@@ -4303,6 +4827,7 @@
       <w:r>
         <w:rPr>
           <w:rFonts w:ascii="Courier New" w:hAnsi="Courier New" w:cs="Courier New"/>
+          <w:highlight w:val="yellow"/>
         </w:rPr>
         <w:t>The View enrolments action menu should open a page with a table with the following columns: SN, Company Name, Location, First Name, Last Name, Email, Phone, Enrolment Date.</w:t>
       </w:r>
@@ -4325,6 +4850,7 @@
       <w:r>
         <w:rPr>
           <w:rFonts w:ascii="Courier New" w:hAnsi="Courier New" w:cs="Courier New"/>
+          <w:highlight w:val="yellow"/>
         </w:rPr>
         <w:t xml:space="preserve">&gt;&gt;Manage Hospital </w:t>
       </w:r>
@@ -4332,6 +4858,7 @@
       <w:r>
         <w:rPr>
           <w:rFonts w:ascii="Courier New" w:hAnsi="Courier New" w:cs="Courier New"/>
+          <w:highlight w:val="yellow"/>
         </w:rPr>
         <w:t>Checkins</w:t>
       </w:r>
@@ -4347,6 +4874,7 @@
       <w:r>
         <w:rPr>
           <w:rFonts w:ascii="Courier New" w:hAnsi="Courier New" w:cs="Courier New"/>
+          <w:highlight w:val="yellow"/>
         </w:rPr>
         <w:t xml:space="preserve">This is a table with the following columns: SN, HMO Name, Country, Package Name, Hospital Name, First Name, Last Name, Email, Phone, </w:t>
       </w:r>
@@ -4354,6 +4882,7 @@
       <w:r>
         <w:rPr>
           <w:rFonts w:ascii="Courier New" w:hAnsi="Courier New" w:cs="Courier New"/>
+          <w:highlight w:val="yellow"/>
         </w:rPr>
         <w:t>Checkin</w:t>
       </w:r>
@@ -4361,6 +4890,7 @@
       <w:r>
         <w:rPr>
           <w:rFonts w:ascii="Courier New" w:hAnsi="Courier New" w:cs="Courier New"/>
+          <w:highlight w:val="yellow"/>
         </w:rPr>
         <w:t xml:space="preserve"> Date, Rating (User 5 stars).</w:t>
       </w:r>
@@ -4383,34 +4913,61 @@
       <w:r>
         <w:rPr>
           <w:rFonts w:ascii="Courier New" w:hAnsi="Courier New" w:cs="Courier New"/>
-        </w:rPr>
-        <w:t xml:space="preserve">&gt;Manage Assessment </w:t>
-      </w:r>
-    </w:p>
-    <w:p>
-      <w:pPr>
-        <w:pStyle w:val="PlainText"/>
-        <w:rPr>
-          <w:rFonts w:ascii="Courier New" w:hAnsi="Courier New" w:cs="Courier New"/>
-        </w:rPr>
-      </w:pPr>
-      <w:r>
-        <w:rPr>
-          <w:rFonts w:ascii="Courier New" w:hAnsi="Courier New" w:cs="Courier New"/>
-        </w:rPr>
-        <w:t>&gt;&gt;Assessment  Subscriber Manager</w:t>
-      </w:r>
-    </w:p>
-    <w:p>
-      <w:pPr>
-        <w:pStyle w:val="PlainText"/>
-        <w:rPr>
-          <w:rFonts w:ascii="Courier New" w:hAnsi="Courier New" w:cs="Courier New"/>
-        </w:rPr>
-      </w:pPr>
-      <w:r>
-        <w:rPr>
-          <w:rFonts w:ascii="Courier New" w:hAnsi="Courier New" w:cs="Courier New"/>
+          <w:highlight w:val="yellow"/>
+        </w:rPr>
+        <w:t>&gt;Manage Assessment</w:t>
+      </w:r>
+      <w:r>
+        <w:rPr>
+          <w:rFonts w:ascii="Courier New" w:hAnsi="Courier New" w:cs="Courier New"/>
+        </w:rPr>
+        <w:t xml:space="preserve"> </w:t>
+      </w:r>
+    </w:p>
+    <w:p>
+      <w:pPr>
+        <w:pStyle w:val="PlainText"/>
+        <w:rPr>
+          <w:rFonts w:ascii="Courier New" w:hAnsi="Courier New" w:cs="Courier New"/>
+          <w:highlight w:val="yellow"/>
+        </w:rPr>
+      </w:pPr>
+      <w:r>
+        <w:rPr>
+          <w:rFonts w:ascii="Courier New" w:hAnsi="Courier New" w:cs="Courier New"/>
+          <w:highlight w:val="yellow"/>
+        </w:rPr>
+        <w:t>&gt;&gt;</w:t>
+      </w:r>
+      <w:proofErr w:type="gramStart"/>
+      <w:r>
+        <w:rPr>
+          <w:rFonts w:ascii="Courier New" w:hAnsi="Courier New" w:cs="Courier New"/>
+          <w:highlight w:val="yellow"/>
+        </w:rPr>
+        <w:t>Assessment  Subscriber</w:t>
+      </w:r>
+      <w:proofErr w:type="gramEnd"/>
+      <w:r>
+        <w:rPr>
+          <w:rFonts w:ascii="Courier New" w:hAnsi="Courier New" w:cs="Courier New"/>
+          <w:highlight w:val="yellow"/>
+        </w:rPr>
+        <w:t xml:space="preserve"> Manager</w:t>
+      </w:r>
+    </w:p>
+    <w:p>
+      <w:pPr>
+        <w:pStyle w:val="PlainText"/>
+        <w:rPr>
+          <w:rFonts w:ascii="Courier New" w:hAnsi="Courier New" w:cs="Courier New"/>
+          <w:highlight w:val="yellow"/>
+        </w:rPr>
+      </w:pPr>
+      <w:r>
+        <w:rPr>
+          <w:rFonts w:ascii="Courier New" w:hAnsi="Courier New" w:cs="Courier New"/>
+          <w:highlight w:val="yellow"/>
         </w:rPr>
         <w:t>&gt;&gt;&gt;&gt;Create New Assessment Subscriber</w:t>
       </w:r>
@@ -4425,6 +4982,7 @@
       <w:r>
         <w:rPr>
           <w:rFonts w:ascii="Courier New" w:hAnsi="Courier New" w:cs="Courier New"/>
+          <w:highlight w:val="yellow"/>
         </w:rPr>
         <w:t>This should be a web form with the following fields: Select Company, Enter Total Users, Select Billing Cycle, Amount (The Amount Field should automatically populate), Payment Mode (</w:t>
       </w:r>
@@ -4432,6 +4990,7 @@
       <w:r>
         <w:rPr>
           <w:rFonts w:ascii="Courier New" w:hAnsi="Courier New" w:cs="Courier New"/>
+          <w:highlight w:val="yellow"/>
         </w:rPr>
         <w:t>Colour</w:t>
       </w:r>
@@ -4439,6 +4998,7 @@
       <w:r>
         <w:rPr>
           <w:rFonts w:ascii="Courier New" w:hAnsi="Courier New" w:cs="Courier New"/>
+          <w:highlight w:val="yellow"/>
         </w:rPr>
         <w:t xml:space="preserve"> Coded: Card, Transfer, Cheque), Confirm Payment Button.</w:t>
       </w:r>
@@ -4461,6 +5021,7 @@
       <w:r>
         <w:rPr>
           <w:rFonts w:ascii="Courier New" w:hAnsi="Courier New" w:cs="Courier New"/>
+          <w:highlight w:val="yellow"/>
         </w:rPr>
         <w:t>&gt;&gt;&gt;&gt;View Assessment Subscribers</w:t>
       </w:r>
@@ -4470,11 +5031,13 @@
         <w:pStyle w:val="PlainText"/>
         <w:rPr>
           <w:rFonts w:ascii="Courier New" w:hAnsi="Courier New" w:cs="Courier New"/>
-        </w:rPr>
-      </w:pPr>
-      <w:r>
-        <w:rPr>
-          <w:rFonts w:ascii="Courier New" w:hAnsi="Courier New" w:cs="Courier New"/>
+          <w:highlight w:val="yellow"/>
+        </w:rPr>
+      </w:pPr>
+      <w:r>
+        <w:rPr>
+          <w:rFonts w:ascii="Courier New" w:hAnsi="Courier New" w:cs="Courier New"/>
+          <w:highlight w:val="yellow"/>
         </w:rPr>
         <w:t xml:space="preserve">This is a table that has the following columns: SN, Company Name, Location, First Name, Last Name, Email, Phone, Total Users, Billing Cycle, Expiration Date, Action (Suspend, Renew) </w:t>
       </w:r>
@@ -4484,33 +5047,52 @@
         <w:pStyle w:val="PlainText"/>
         <w:rPr>
           <w:rFonts w:ascii="Courier New" w:hAnsi="Courier New" w:cs="Courier New"/>
-        </w:rPr>
-      </w:pPr>
-    </w:p>
-    <w:p>
-      <w:pPr>
-        <w:pStyle w:val="PlainText"/>
-        <w:rPr>
-          <w:rFonts w:ascii="Courier New" w:hAnsi="Courier New" w:cs="Courier New"/>
-        </w:rPr>
-      </w:pPr>
-      <w:r>
-        <w:rPr>
-          <w:rFonts w:ascii="Courier New" w:hAnsi="Courier New" w:cs="Courier New"/>
-        </w:rPr>
-        <w:t>The table should have a filter to view by last 24 hours, last 7 days, last one month, custom calendar.</w:t>
-      </w:r>
-    </w:p>
-    <w:p>
-      <w:pPr>
-        <w:pStyle w:val="PlainText"/>
-        <w:rPr>
-          <w:rFonts w:ascii="Courier New" w:hAnsi="Courier New" w:cs="Courier New"/>
-        </w:rPr>
-      </w:pPr>
-      <w:r>
-        <w:rPr>
-          <w:rFonts w:ascii="Courier New" w:hAnsi="Courier New" w:cs="Courier New"/>
+          <w:highlight w:val="yellow"/>
+        </w:rPr>
+      </w:pPr>
+    </w:p>
+    <w:p>
+      <w:pPr>
+        <w:pStyle w:val="PlainText"/>
+        <w:rPr>
+          <w:rFonts w:ascii="Courier New" w:hAnsi="Courier New" w:cs="Courier New"/>
+        </w:rPr>
+      </w:pPr>
+      <w:r>
+        <w:rPr>
+          <w:rFonts w:ascii="Courier New" w:hAnsi="Courier New" w:cs="Courier New"/>
+          <w:highlight w:val="yellow"/>
+        </w:rPr>
+        <w:t xml:space="preserve">The table should have a filter to view by last 24 hours, last 7 days, last </w:t>
+      </w:r>
+      <w:proofErr w:type="gramStart"/>
+      <w:r>
+        <w:rPr>
+          <w:rFonts w:ascii="Courier New" w:hAnsi="Courier New" w:cs="Courier New"/>
+          <w:highlight w:val="yellow"/>
+        </w:rPr>
+        <w:t>one month</w:t>
+      </w:r>
+      <w:proofErr w:type="gramEnd"/>
+      <w:r>
+        <w:rPr>
+          <w:rFonts w:ascii="Courier New" w:hAnsi="Courier New" w:cs="Courier New"/>
+          <w:highlight w:val="yellow"/>
+        </w:rPr>
+        <w:t>, custom calendar.</w:t>
+      </w:r>
+    </w:p>
+    <w:p>
+      <w:pPr>
+        <w:pStyle w:val="PlainText"/>
+        <w:rPr>
+          <w:rFonts w:ascii="Courier New" w:hAnsi="Courier New" w:cs="Courier New"/>
+        </w:rPr>
+      </w:pPr>
+      <w:r>
+        <w:rPr>
+          <w:rFonts w:ascii="Courier New" w:hAnsi="Courier New" w:cs="Courier New"/>
+          <w:highlight w:val="yellow"/>
         </w:rPr>
         <w:t>The top of the table should have a button to "Add New Subscriber"</w:t>
       </w:r>
@@ -4525,6 +5107,7 @@
       <w:r>
         <w:rPr>
           <w:rFonts w:ascii="Courier New" w:hAnsi="Courier New" w:cs="Courier New"/>
+          <w:highlight w:val="yellow"/>
         </w:rPr>
         <w:lastRenderedPageBreak/>
         <w:t>The add new subscriber page should open the Create New Assessment Subscriber page.</w:t>
@@ -4548,6 +5131,7 @@
       <w:r>
         <w:rPr>
           <w:rFonts w:ascii="Courier New" w:hAnsi="Courier New" w:cs="Courier New"/>
+          <w:highlight w:val="yellow"/>
         </w:rPr>
         <w:t>&gt;&gt;&gt;&gt;Create Assessment Partner</w:t>
       </w:r>
@@ -4562,6 +5146,7 @@
       <w:r>
         <w:rPr>
           <w:rFonts w:ascii="Courier New" w:hAnsi="Courier New" w:cs="Courier New"/>
+          <w:highlight w:val="yellow"/>
         </w:rPr>
         <w:t>This should be a web form with the following fields: Enter Company Name, Select Location, First Name, Last Name, Email, Phone, Submit.</w:t>
       </w:r>
@@ -4584,6 +5169,7 @@
       <w:r>
         <w:rPr>
           <w:rFonts w:ascii="Courier New" w:hAnsi="Courier New" w:cs="Courier New"/>
+          <w:highlight w:val="yellow"/>
         </w:rPr>
         <w:t>&gt;&gt;&gt;&gt;View Assessment Partners</w:t>
       </w:r>
@@ -4598,6 +5184,7 @@
       <w:r>
         <w:rPr>
           <w:rFonts w:ascii="Courier New" w:hAnsi="Courier New" w:cs="Courier New"/>
+          <w:highlight w:val="yellow"/>
         </w:rPr>
         <w:t>This is a table with the following columns: SN, Company Name, Location, First Name, Last Name, Email, Phone, Action (Suspend)</w:t>
       </w:r>
@@ -4620,20 +5207,39 @@
       <w:r>
         <w:rPr>
           <w:rFonts w:ascii="Courier New" w:hAnsi="Courier New" w:cs="Courier New"/>
-        </w:rPr>
-        <w:t>The table should have a filter to view by last 24 hours, last 7 days, last one month, custom calendar.</w:t>
-      </w:r>
-    </w:p>
-    <w:p>
-      <w:pPr>
-        <w:pStyle w:val="PlainText"/>
-        <w:rPr>
-          <w:rFonts w:ascii="Courier New" w:hAnsi="Courier New" w:cs="Courier New"/>
-        </w:rPr>
-      </w:pPr>
-      <w:r>
-        <w:rPr>
-          <w:rFonts w:ascii="Courier New" w:hAnsi="Courier New" w:cs="Courier New"/>
+          <w:highlight w:val="yellow"/>
+        </w:rPr>
+        <w:t xml:space="preserve">The table should have a filter to view by last 24 hours, last 7 days, last </w:t>
+      </w:r>
+      <w:proofErr w:type="gramStart"/>
+      <w:r>
+        <w:rPr>
+          <w:rFonts w:ascii="Courier New" w:hAnsi="Courier New" w:cs="Courier New"/>
+          <w:highlight w:val="yellow"/>
+        </w:rPr>
+        <w:t>one month</w:t>
+      </w:r>
+      <w:proofErr w:type="gramEnd"/>
+      <w:r>
+        <w:rPr>
+          <w:rFonts w:ascii="Courier New" w:hAnsi="Courier New" w:cs="Courier New"/>
+          <w:highlight w:val="yellow"/>
+        </w:rPr>
+        <w:t>, custom calendar.</w:t>
+      </w:r>
+    </w:p>
+    <w:p>
+      <w:pPr>
+        <w:pStyle w:val="PlainText"/>
+        <w:rPr>
+          <w:rFonts w:ascii="Courier New" w:hAnsi="Courier New" w:cs="Courier New"/>
+          <w:highlight w:val="yellow"/>
+        </w:rPr>
+      </w:pPr>
+      <w:r>
+        <w:rPr>
+          <w:rFonts w:ascii="Courier New" w:hAnsi="Courier New" w:cs="Courier New"/>
+          <w:highlight w:val="yellow"/>
         </w:rPr>
         <w:t>The top of the table should have a button to "Add New Partner"</w:t>
       </w:r>
@@ -4648,6 +5254,7 @@
       <w:r>
         <w:rPr>
           <w:rFonts w:ascii="Courier New" w:hAnsi="Courier New" w:cs="Courier New"/>
+          <w:highlight w:val="yellow"/>
         </w:rPr>
         <w:t>The add new subscriber page should open the Create Assessment Partner page.</w:t>
       </w:r>
@@ -4670,6 +5277,7 @@
       <w:r>
         <w:rPr>
           <w:rFonts w:ascii="Courier New" w:hAnsi="Courier New" w:cs="Courier New"/>
+          <w:highlight w:val="yellow"/>
         </w:rPr>
         <w:t>&gt;&gt;Created Assessments</w:t>
       </w:r>
@@ -4684,6 +5292,7 @@
       <w:r>
         <w:rPr>
           <w:rFonts w:ascii="Courier New" w:hAnsi="Courier New" w:cs="Courier New"/>
+          <w:highlight w:val="yellow"/>
         </w:rPr>
         <w:t>This is a table with the following columns: SN, Company Name, Location, Assessment Title, Total Questions, Action (Edit, Delete).</w:t>
       </w:r>
@@ -4706,36 +5315,54 @@
       <w:r>
         <w:rPr>
           <w:rFonts w:ascii="Courier New" w:hAnsi="Courier New" w:cs="Courier New"/>
-        </w:rPr>
-        <w:t>The table should have a filter to view by last 24 hours, last 7 days, last one month, custom calendar.</w:t>
-      </w:r>
-    </w:p>
-    <w:p>
-      <w:pPr>
-        <w:pStyle w:val="PlainText"/>
-        <w:rPr>
-          <w:rFonts w:ascii="Courier New" w:hAnsi="Courier New" w:cs="Courier New"/>
-        </w:rPr>
-      </w:pPr>
-    </w:p>
-    <w:p>
-      <w:pPr>
-        <w:pStyle w:val="PlainText"/>
-        <w:rPr>
-          <w:rFonts w:ascii="Courier New" w:hAnsi="Courier New" w:cs="Courier New"/>
-        </w:rPr>
-      </w:pPr>
-    </w:p>
-    <w:p>
-      <w:pPr>
-        <w:pStyle w:val="PlainText"/>
-        <w:rPr>
-          <w:rFonts w:ascii="Courier New" w:hAnsi="Courier New" w:cs="Courier New"/>
-        </w:rPr>
-      </w:pPr>
-      <w:r>
-        <w:rPr>
-          <w:rFonts w:ascii="Courier New" w:hAnsi="Courier New" w:cs="Courier New"/>
+          <w:highlight w:val="yellow"/>
+        </w:rPr>
+        <w:t xml:space="preserve">The table should have a filter to view by last 24 hours, last 7 days, last </w:t>
+      </w:r>
+      <w:proofErr w:type="gramStart"/>
+      <w:r>
+        <w:rPr>
+          <w:rFonts w:ascii="Courier New" w:hAnsi="Courier New" w:cs="Courier New"/>
+          <w:highlight w:val="yellow"/>
+        </w:rPr>
+        <w:t>one month</w:t>
+      </w:r>
+      <w:proofErr w:type="gramEnd"/>
+      <w:r>
+        <w:rPr>
+          <w:rFonts w:ascii="Courier New" w:hAnsi="Courier New" w:cs="Courier New"/>
+          <w:highlight w:val="yellow"/>
+        </w:rPr>
+        <w:t>, custom calendar.</w:t>
+      </w:r>
+    </w:p>
+    <w:p>
+      <w:pPr>
+        <w:pStyle w:val="PlainText"/>
+        <w:rPr>
+          <w:rFonts w:ascii="Courier New" w:hAnsi="Courier New" w:cs="Courier New"/>
+        </w:rPr>
+      </w:pPr>
+    </w:p>
+    <w:p>
+      <w:pPr>
+        <w:pStyle w:val="PlainText"/>
+        <w:rPr>
+          <w:rFonts w:ascii="Courier New" w:hAnsi="Courier New" w:cs="Courier New"/>
+        </w:rPr>
+      </w:pPr>
+    </w:p>
+    <w:p>
+      <w:pPr>
+        <w:pStyle w:val="PlainText"/>
+        <w:rPr>
+          <w:rFonts w:ascii="Courier New" w:hAnsi="Courier New" w:cs="Courier New"/>
+        </w:rPr>
+      </w:pPr>
+      <w:r>
+        <w:rPr>
+          <w:rFonts w:ascii="Courier New" w:hAnsi="Courier New" w:cs="Courier New"/>
+          <w:highlight w:val="yellow"/>
         </w:rPr>
         <w:t>&gt;HR Advisory</w:t>
       </w:r>
@@ -4750,6 +5377,7 @@
       <w:r>
         <w:rPr>
           <w:rFonts w:ascii="Courier New" w:hAnsi="Courier New" w:cs="Courier New"/>
+          <w:highlight w:val="yellow"/>
         </w:rPr>
         <w:t>&gt;&gt;HR Advisory Subscriber Manager</w:t>
       </w:r>
@@ -4764,6 +5392,7 @@
       <w:r>
         <w:rPr>
           <w:rFonts w:ascii="Courier New" w:hAnsi="Courier New" w:cs="Courier New"/>
+          <w:highlight w:val="yellow"/>
         </w:rPr>
         <w:t>&gt;&gt;&gt;&gt;Create New HR Advisory Subscriber</w:t>
       </w:r>
@@ -4778,6 +5407,7 @@
       <w:r>
         <w:rPr>
           <w:rFonts w:ascii="Courier New" w:hAnsi="Courier New" w:cs="Courier New"/>
+          <w:highlight w:val="yellow"/>
         </w:rPr>
         <w:t>This should be a web form with the following fields: Select Company, Enter Total Users, Select Billing Cycle, Amount (The Amount Field should automatically populate), Payment Mode (</w:t>
       </w:r>
@@ -4785,6 +5415,7 @@
       <w:r>
         <w:rPr>
           <w:rFonts w:ascii="Courier New" w:hAnsi="Courier New" w:cs="Courier New"/>
+          <w:highlight w:val="yellow"/>
         </w:rPr>
         <w:t>Colour</w:t>
       </w:r>
@@ -4792,6 +5423,7 @@
       <w:r>
         <w:rPr>
           <w:rFonts w:ascii="Courier New" w:hAnsi="Courier New" w:cs="Courier New"/>
+          <w:highlight w:val="yellow"/>
         </w:rPr>
         <w:t xml:space="preserve"> Coded: Card, Transfer, Cheque), Confirm Payment Button.</w:t>
       </w:r>
@@ -4809,11 +5441,13 @@
         <w:pStyle w:val="PlainText"/>
         <w:rPr>
           <w:rFonts w:ascii="Courier New" w:hAnsi="Courier New" w:cs="Courier New"/>
-        </w:rPr>
-      </w:pPr>
-      <w:r>
-        <w:rPr>
-          <w:rFonts w:ascii="Courier New" w:hAnsi="Courier New" w:cs="Courier New"/>
+          <w:highlight w:val="yellow"/>
+        </w:rPr>
+      </w:pPr>
+      <w:r>
+        <w:rPr>
+          <w:rFonts w:ascii="Courier New" w:hAnsi="Courier New" w:cs="Courier New"/>
+          <w:highlight w:val="yellow"/>
         </w:rPr>
         <w:t>&gt;&gt;&gt;&gt;View HR Advisory Subscribers</w:t>
       </w:r>
@@ -4828,42 +5462,68 @@
       <w:r>
         <w:rPr>
           <w:rFonts w:ascii="Courier New" w:hAnsi="Courier New" w:cs="Courier New"/>
-        </w:rPr>
-        <w:t xml:space="preserve">This is a table that has the following columns: SN, Company Name, Location, First Name, Last Name, Email, Phone, Total Users, Billing Cycle, Expiration Date, Action (Suspend, Renew) </w:t>
-      </w:r>
-    </w:p>
-    <w:p>
-      <w:pPr>
-        <w:pStyle w:val="PlainText"/>
-        <w:rPr>
-          <w:rFonts w:ascii="Courier New" w:hAnsi="Courier New" w:cs="Courier New"/>
-        </w:rPr>
-      </w:pPr>
-    </w:p>
-    <w:p>
-      <w:pPr>
-        <w:pStyle w:val="PlainText"/>
-        <w:rPr>
-          <w:rFonts w:ascii="Courier New" w:hAnsi="Courier New" w:cs="Courier New"/>
-        </w:rPr>
-      </w:pPr>
-      <w:r>
-        <w:rPr>
-          <w:rFonts w:ascii="Courier New" w:hAnsi="Courier New" w:cs="Courier New"/>
-        </w:rPr>
-        <w:t>The table should have a filter to view by last 24 hours, last 7 days, last one month, custom calendar.</w:t>
-      </w:r>
-    </w:p>
-    <w:p>
-      <w:pPr>
-        <w:pStyle w:val="PlainText"/>
-        <w:rPr>
-          <w:rFonts w:ascii="Courier New" w:hAnsi="Courier New" w:cs="Courier New"/>
-        </w:rPr>
-      </w:pPr>
-      <w:r>
-        <w:rPr>
-          <w:rFonts w:ascii="Courier New" w:hAnsi="Courier New" w:cs="Courier New"/>
+          <w:highlight w:val="yellow"/>
+        </w:rPr>
+        <w:t>This is a table that has the following columns: SN, Company Name, Location, First Name, Last Name, Email, Phone, Total Users, Billing Cycle, Expiration Date, Action (Suspend, Renew)</w:t>
+      </w:r>
+      <w:r>
+        <w:rPr>
+          <w:rFonts w:ascii="Courier New" w:hAnsi="Courier New" w:cs="Courier New"/>
+        </w:rPr>
+        <w:t xml:space="preserve"> </w:t>
+      </w:r>
+    </w:p>
+    <w:p>
+      <w:pPr>
+        <w:pStyle w:val="PlainText"/>
+        <w:rPr>
+          <w:rFonts w:ascii="Courier New" w:hAnsi="Courier New" w:cs="Courier New"/>
+        </w:rPr>
+      </w:pPr>
+    </w:p>
+    <w:p>
+      <w:pPr>
+        <w:pStyle w:val="PlainText"/>
+        <w:rPr>
+          <w:rFonts w:ascii="Courier New" w:hAnsi="Courier New" w:cs="Courier New"/>
+        </w:rPr>
+      </w:pPr>
+      <w:r>
+        <w:rPr>
+          <w:rFonts w:ascii="Courier New" w:hAnsi="Courier New" w:cs="Courier New"/>
+          <w:highlight w:val="yellow"/>
+        </w:rPr>
+        <w:t xml:space="preserve">The table should have a filter to view by last 24 hours, last 7 days, last </w:t>
+      </w:r>
+      <w:proofErr w:type="gramStart"/>
+      <w:r>
+        <w:rPr>
+          <w:rFonts w:ascii="Courier New" w:hAnsi="Courier New" w:cs="Courier New"/>
+          <w:highlight w:val="yellow"/>
+        </w:rPr>
+        <w:t>one month</w:t>
+      </w:r>
+      <w:proofErr w:type="gramEnd"/>
+      <w:r>
+        <w:rPr>
+          <w:rFonts w:ascii="Courier New" w:hAnsi="Courier New" w:cs="Courier New"/>
+          <w:highlight w:val="yellow"/>
+        </w:rPr>
+        <w:t>, custom calendar.</w:t>
+      </w:r>
+    </w:p>
+    <w:p>
+      <w:pPr>
+        <w:pStyle w:val="PlainText"/>
+        <w:rPr>
+          <w:rFonts w:ascii="Courier New" w:hAnsi="Courier New" w:cs="Courier New"/>
+          <w:highlight w:val="yellow"/>
+        </w:rPr>
+      </w:pPr>
+      <w:r>
+        <w:rPr>
+          <w:rFonts w:ascii="Courier New" w:hAnsi="Courier New" w:cs="Courier New"/>
+          <w:highlight w:val="yellow"/>
         </w:rPr>
         <w:t>The top of the table should have a button to "Add New Subscriber"</w:t>
       </w:r>
@@ -4878,6 +5538,7 @@
       <w:r>
         <w:rPr>
           <w:rFonts w:ascii="Courier New" w:hAnsi="Courier New" w:cs="Courier New"/>
+          <w:highlight w:val="yellow"/>
         </w:rPr>
         <w:t>The add new subscriber page should open the Create New HR Advisory Subscriber page.</w:t>
       </w:r>
@@ -4900,6 +5561,7 @@
       <w:r>
         <w:rPr>
           <w:rFonts w:ascii="Courier New" w:hAnsi="Courier New" w:cs="Courier New"/>
+          <w:highlight w:val="yellow"/>
         </w:rPr>
         <w:t>&gt;&gt;&gt;&gt;Create HR Advisory Partner</w:t>
       </w:r>
@@ -4914,6 +5576,7 @@
       <w:r>
         <w:rPr>
           <w:rFonts w:ascii="Courier New" w:hAnsi="Courier New" w:cs="Courier New"/>
+          <w:highlight w:val="yellow"/>
         </w:rPr>
         <w:t>This should be a web form with the following fields: Enter Company Name, Select Location, First Name, Last Name, Email, Phone, Submit.</w:t>
       </w:r>
@@ -4936,6 +5599,7 @@
       <w:r>
         <w:rPr>
           <w:rFonts w:ascii="Courier New" w:hAnsi="Courier New" w:cs="Courier New"/>
+          <w:highlight w:val="yellow"/>
         </w:rPr>
         <w:t>&gt;&gt;&gt;&gt;View HR Advisory Partners</w:t>
       </w:r>
@@ -4945,11 +5609,13 @@
         <w:pStyle w:val="PlainText"/>
         <w:rPr>
           <w:rFonts w:ascii="Courier New" w:hAnsi="Courier New" w:cs="Courier New"/>
-        </w:rPr>
-      </w:pPr>
-      <w:r>
-        <w:rPr>
-          <w:rFonts w:ascii="Courier New" w:hAnsi="Courier New" w:cs="Courier New"/>
+          <w:highlight w:val="yellow"/>
+        </w:rPr>
+      </w:pPr>
+      <w:r>
+        <w:rPr>
+          <w:rFonts w:ascii="Courier New" w:hAnsi="Courier New" w:cs="Courier New"/>
+          <w:highlight w:val="yellow"/>
         </w:rPr>
         <w:t>This is a table with the following columns: SN, Company Name, Location, First Name, Last Name, Email, Phone, Action (Suspend)</w:t>
       </w:r>
@@ -4959,33 +5625,53 @@
         <w:pStyle w:val="PlainText"/>
         <w:rPr>
           <w:rFonts w:ascii="Courier New" w:hAnsi="Courier New" w:cs="Courier New"/>
-        </w:rPr>
-      </w:pPr>
-    </w:p>
-    <w:p>
-      <w:pPr>
-        <w:pStyle w:val="PlainText"/>
-        <w:rPr>
-          <w:rFonts w:ascii="Courier New" w:hAnsi="Courier New" w:cs="Courier New"/>
-        </w:rPr>
-      </w:pPr>
-      <w:r>
-        <w:rPr>
-          <w:rFonts w:ascii="Courier New" w:hAnsi="Courier New" w:cs="Courier New"/>
-        </w:rPr>
-        <w:t>The table should have a filter to view by last 24 hours, last 7 days, last one month, custom calendar.</w:t>
-      </w:r>
-    </w:p>
-    <w:p>
-      <w:pPr>
-        <w:pStyle w:val="PlainText"/>
-        <w:rPr>
-          <w:rFonts w:ascii="Courier New" w:hAnsi="Courier New" w:cs="Courier New"/>
-        </w:rPr>
-      </w:pPr>
-      <w:r>
-        <w:rPr>
-          <w:rFonts w:ascii="Courier New" w:hAnsi="Courier New" w:cs="Courier New"/>
+          <w:highlight w:val="yellow"/>
+        </w:rPr>
+      </w:pPr>
+    </w:p>
+    <w:p>
+      <w:pPr>
+        <w:pStyle w:val="PlainText"/>
+        <w:rPr>
+          <w:rFonts w:ascii="Courier New" w:hAnsi="Courier New" w:cs="Courier New"/>
+        </w:rPr>
+      </w:pPr>
+      <w:r>
+        <w:rPr>
+          <w:rFonts w:ascii="Courier New" w:hAnsi="Courier New" w:cs="Courier New"/>
+          <w:highlight w:val="yellow"/>
+        </w:rPr>
+        <w:t xml:space="preserve">The table should have a filter to view by last 24 hours, last 7 days, last </w:t>
+      </w:r>
+      <w:proofErr w:type="gramStart"/>
+      <w:r>
+        <w:rPr>
+          <w:rFonts w:ascii="Courier New" w:hAnsi="Courier New" w:cs="Courier New"/>
+          <w:highlight w:val="yellow"/>
+        </w:rPr>
+        <w:t>one month</w:t>
+      </w:r>
+      <w:proofErr w:type="gramEnd"/>
+      <w:r>
+        <w:rPr>
+          <w:rFonts w:ascii="Courier New" w:hAnsi="Courier New" w:cs="Courier New"/>
+          <w:highlight w:val="yellow"/>
+        </w:rPr>
+        <w:t>, custom calendar.</w:t>
+      </w:r>
+    </w:p>
+    <w:p>
+      <w:pPr>
+        <w:pStyle w:val="PlainText"/>
+        <w:rPr>
+          <w:rFonts w:ascii="Courier New" w:hAnsi="Courier New" w:cs="Courier New"/>
+          <w:highlight w:val="yellow"/>
+        </w:rPr>
+      </w:pPr>
+      <w:r>
+        <w:rPr>
+          <w:rFonts w:ascii="Courier New" w:hAnsi="Courier New" w:cs="Courier New"/>
+          <w:highlight w:val="yellow"/>
         </w:rPr>
         <w:lastRenderedPageBreak/>
         <w:t>The top of the table should have a button to "Add New Partner"</w:t>
@@ -5001,6 +5687,7 @@
       <w:r>
         <w:rPr>
           <w:rFonts w:ascii="Courier New" w:hAnsi="Courier New" w:cs="Courier New"/>
+          <w:highlight w:val="yellow"/>
         </w:rPr>
         <w:t>The add new subscriber page should open the Create HR Advisory Partner page.</w:t>
       </w:r>
@@ -5023,6 +5710,7 @@
       <w:r>
         <w:rPr>
           <w:rFonts w:ascii="Courier New" w:hAnsi="Courier New" w:cs="Courier New"/>
+          <w:highlight w:val="yellow"/>
         </w:rPr>
         <w:t>&gt;&gt;Manage FAQs</w:t>
       </w:r>
@@ -5037,6 +5725,7 @@
       <w:r>
         <w:rPr>
           <w:rFonts w:ascii="Courier New" w:hAnsi="Courier New" w:cs="Courier New"/>
+          <w:highlight w:val="yellow"/>
         </w:rPr>
         <w:t>This is a table with the following columns: SN, Timestamp, Question, Answer, Total Views, Action (Edit, Delete)</w:t>
       </w:r>
@@ -5059,20 +5748,38 @@
       <w:r>
         <w:rPr>
           <w:rFonts w:ascii="Courier New" w:hAnsi="Courier New" w:cs="Courier New"/>
-        </w:rPr>
-        <w:t>The table should have a filter to view by last 24 hours, last 7 days, last one month, custom calendar.</w:t>
-      </w:r>
-    </w:p>
-    <w:p>
-      <w:pPr>
-        <w:pStyle w:val="PlainText"/>
-        <w:rPr>
-          <w:rFonts w:ascii="Courier New" w:hAnsi="Courier New" w:cs="Courier New"/>
-        </w:rPr>
-      </w:pPr>
-      <w:r>
-        <w:rPr>
-          <w:rFonts w:ascii="Courier New" w:hAnsi="Courier New" w:cs="Courier New"/>
+          <w:highlight w:val="yellow"/>
+        </w:rPr>
+        <w:t xml:space="preserve">The table should have a filter to view by last 24 hours, last 7 days, last </w:t>
+      </w:r>
+      <w:proofErr w:type="gramStart"/>
+      <w:r>
+        <w:rPr>
+          <w:rFonts w:ascii="Courier New" w:hAnsi="Courier New" w:cs="Courier New"/>
+          <w:highlight w:val="yellow"/>
+        </w:rPr>
+        <w:t>one month</w:t>
+      </w:r>
+      <w:proofErr w:type="gramEnd"/>
+      <w:r>
+        <w:rPr>
+          <w:rFonts w:ascii="Courier New" w:hAnsi="Courier New" w:cs="Courier New"/>
+          <w:highlight w:val="yellow"/>
+        </w:rPr>
+        <w:t>, custom calendar.</w:t>
+      </w:r>
+    </w:p>
+    <w:p>
+      <w:pPr>
+        <w:pStyle w:val="PlainText"/>
+        <w:rPr>
+          <w:rFonts w:ascii="Courier New" w:hAnsi="Courier New" w:cs="Courier New"/>
+        </w:rPr>
+      </w:pPr>
+      <w:r>
+        <w:rPr>
+          <w:rFonts w:ascii="Courier New" w:hAnsi="Courier New" w:cs="Courier New"/>
+          <w:highlight w:val="yellow"/>
         </w:rPr>
         <w:t>The top of the table should have a button to "Add New FAQ"</w:t>
       </w:r>
@@ -5168,7 +5875,21 @@
         <w:rPr>
           <w:rFonts w:ascii="Courier New" w:hAnsi="Courier New" w:cs="Courier New"/>
         </w:rPr>
-        <w:t>The table should have a filter to view by last 24 hours, last 7 days, last one month, custom calendar.</w:t>
+        <w:t xml:space="preserve">The table should have a filter to view by last 24 hours, last 7 days, last </w:t>
+      </w:r>
+      <w:proofErr w:type="gramStart"/>
+      <w:r>
+        <w:rPr>
+          <w:rFonts w:ascii="Courier New" w:hAnsi="Courier New" w:cs="Courier New"/>
+        </w:rPr>
+        <w:t>one month</w:t>
+      </w:r>
+      <w:proofErr w:type="gramEnd"/>
+      <w:r>
+        <w:rPr>
+          <w:rFonts w:ascii="Courier New" w:hAnsi="Courier New" w:cs="Courier New"/>
+        </w:rPr>
+        <w:t>, custom calendar.</w:t>
       </w:r>
     </w:p>
     <w:p>
@@ -5262,7 +5983,21 @@
         <w:rPr>
           <w:rFonts w:ascii="Courier New" w:hAnsi="Courier New" w:cs="Courier New"/>
         </w:rPr>
-        <w:t>The view calendar should open a page with a full page calendar with highlighted days to show which days the consultant has been booked on the calendar.</w:t>
+        <w:t xml:space="preserve">The view calendar should open a page with a </w:t>
+      </w:r>
+      <w:proofErr w:type="gramStart"/>
+      <w:r>
+        <w:rPr>
+          <w:rFonts w:ascii="Courier New" w:hAnsi="Courier New" w:cs="Courier New"/>
+        </w:rPr>
+        <w:t>full page</w:t>
+      </w:r>
+      <w:proofErr w:type="gramEnd"/>
+      <w:r>
+        <w:rPr>
+          <w:rFonts w:ascii="Courier New" w:hAnsi="Courier New" w:cs="Courier New"/>
+        </w:rPr>
+        <w:t xml:space="preserve"> calendar with highlighted days to show which days the consultant has been booked on the calendar.</w:t>
       </w:r>
     </w:p>
     <w:p>
@@ -5320,7 +6055,21 @@
         <w:rPr>
           <w:rFonts w:ascii="Courier New" w:hAnsi="Courier New" w:cs="Courier New"/>
         </w:rPr>
-        <w:t>The table should have a filter to view by last 24 hours, last 7 days, last one month, custom calendar.</w:t>
+        <w:t xml:space="preserve">The table should have a filter to view by last 24 hours, last 7 days, last </w:t>
+      </w:r>
+      <w:proofErr w:type="gramStart"/>
+      <w:r>
+        <w:rPr>
+          <w:rFonts w:ascii="Courier New" w:hAnsi="Courier New" w:cs="Courier New"/>
+        </w:rPr>
+        <w:t>one month</w:t>
+      </w:r>
+      <w:proofErr w:type="gramEnd"/>
+      <w:r>
+        <w:rPr>
+          <w:rFonts w:ascii="Courier New" w:hAnsi="Courier New" w:cs="Courier New"/>
+        </w:rPr>
+        <w:t>, custom calendar.</w:t>
       </w:r>
     </w:p>
     <w:p>
@@ -5401,7 +6150,21 @@
           <w:rFonts w:ascii="Courier New" w:hAnsi="Courier New" w:cs="Courier New"/>
         </w:rPr>
         <w:lastRenderedPageBreak/>
-        <w:t>The table should have a filter to view by last 24 hours, last 7 days, last one month, custom calendar.</w:t>
+        <w:t xml:space="preserve">The table should have a filter to view by last 24 hours, last 7 days, last </w:t>
+      </w:r>
+      <w:proofErr w:type="gramStart"/>
+      <w:r>
+        <w:rPr>
+          <w:rFonts w:ascii="Courier New" w:hAnsi="Courier New" w:cs="Courier New"/>
+        </w:rPr>
+        <w:t>one month</w:t>
+      </w:r>
+      <w:proofErr w:type="gramEnd"/>
+      <w:r>
+        <w:rPr>
+          <w:rFonts w:ascii="Courier New" w:hAnsi="Courier New" w:cs="Courier New"/>
+        </w:rPr>
+        <w:t>, custom calendar.</w:t>
       </w:r>
     </w:p>
     <w:p>
@@ -5559,7 +6322,21 @@
         <w:rPr>
           <w:rFonts w:ascii="Courier New" w:hAnsi="Courier New" w:cs="Courier New"/>
         </w:rPr>
-        <w:t>The table should have a filter to view by last 24 hours, last 7 days, last one month, custom calendar.</w:t>
+        <w:t xml:space="preserve">The table should have a filter to view by last 24 hours, last 7 days, last </w:t>
+      </w:r>
+      <w:proofErr w:type="gramStart"/>
+      <w:r>
+        <w:rPr>
+          <w:rFonts w:ascii="Courier New" w:hAnsi="Courier New" w:cs="Courier New"/>
+        </w:rPr>
+        <w:t>one month</w:t>
+      </w:r>
+      <w:proofErr w:type="gramEnd"/>
+      <w:r>
+        <w:rPr>
+          <w:rFonts w:ascii="Courier New" w:hAnsi="Courier New" w:cs="Courier New"/>
+        </w:rPr>
+        <w:t>, custom calendar.</w:t>
       </w:r>
     </w:p>
     <w:p>
@@ -5803,7 +6580,21 @@
         <w:rPr>
           <w:rFonts w:ascii="Courier New" w:hAnsi="Courier New" w:cs="Courier New"/>
         </w:rPr>
-        <w:t>The table should have a filter to view by last 24 hours, last 7 days, last one month, custom calendar.</w:t>
+        <w:t xml:space="preserve">The table should have a filter to view by last 24 hours, last 7 days, last </w:t>
+      </w:r>
+      <w:proofErr w:type="gramStart"/>
+      <w:r>
+        <w:rPr>
+          <w:rFonts w:ascii="Courier New" w:hAnsi="Courier New" w:cs="Courier New"/>
+        </w:rPr>
+        <w:t>one month</w:t>
+      </w:r>
+      <w:proofErr w:type="gramEnd"/>
+      <w:r>
+        <w:rPr>
+          <w:rFonts w:ascii="Courier New" w:hAnsi="Courier New" w:cs="Courier New"/>
+        </w:rPr>
+        <w:t>, custom calendar.</w:t>
       </w:r>
     </w:p>
     <w:p>
@@ -5890,7 +6681,21 @@
         <w:rPr>
           <w:rFonts w:ascii="Courier New" w:hAnsi="Courier New" w:cs="Courier New"/>
         </w:rPr>
-        <w:t>The table should have a filter to view by last 24 hours, last 7 days, last one month, custom calendar.</w:t>
+        <w:t xml:space="preserve">The table should have a filter to view by last 24 hours, last 7 days, last </w:t>
+      </w:r>
+      <w:proofErr w:type="gramStart"/>
+      <w:r>
+        <w:rPr>
+          <w:rFonts w:ascii="Courier New" w:hAnsi="Courier New" w:cs="Courier New"/>
+        </w:rPr>
+        <w:t>one month</w:t>
+      </w:r>
+      <w:proofErr w:type="gramEnd"/>
+      <w:r>
+        <w:rPr>
+          <w:rFonts w:ascii="Courier New" w:hAnsi="Courier New" w:cs="Courier New"/>
+        </w:rPr>
+        <w:t>, custom calendar.</w:t>
       </w:r>
     </w:p>
     <w:p>
@@ -6048,7 +6853,21 @@
         <w:rPr>
           <w:rFonts w:ascii="Courier New" w:hAnsi="Courier New" w:cs="Courier New"/>
         </w:rPr>
-        <w:t>The table should have a filter to view by last 24 hours, last 7 days, last one month, custom calendar.</w:t>
+        <w:t xml:space="preserve">The table should have a filter to view by last 24 hours, last 7 days, last </w:t>
+      </w:r>
+      <w:proofErr w:type="gramStart"/>
+      <w:r>
+        <w:rPr>
+          <w:rFonts w:ascii="Courier New" w:hAnsi="Courier New" w:cs="Courier New"/>
+        </w:rPr>
+        <w:t>one month</w:t>
+      </w:r>
+      <w:proofErr w:type="gramEnd"/>
+      <w:r>
+        <w:rPr>
+          <w:rFonts w:ascii="Courier New" w:hAnsi="Courier New" w:cs="Courier New"/>
+        </w:rPr>
+        <w:t>, custom calendar.</w:t>
       </w:r>
     </w:p>
     <w:p>
@@ -6401,7 +7220,21 @@
         <w:rPr>
           <w:rFonts w:ascii="Courier New" w:hAnsi="Courier New" w:cs="Courier New"/>
         </w:rPr>
-        <w:t>The table should have a filter to view by last 24 hours, last 7 days, last one month, custom calendar.</w:t>
+        <w:t xml:space="preserve">The table should have a filter to view by last 24 hours, last 7 days, last </w:t>
+      </w:r>
+      <w:proofErr w:type="gramStart"/>
+      <w:r>
+        <w:rPr>
+          <w:rFonts w:ascii="Courier New" w:hAnsi="Courier New" w:cs="Courier New"/>
+        </w:rPr>
+        <w:t>one month</w:t>
+      </w:r>
+      <w:proofErr w:type="gramEnd"/>
+      <w:r>
+        <w:rPr>
+          <w:rFonts w:ascii="Courier New" w:hAnsi="Courier New" w:cs="Courier New"/>
+        </w:rPr>
+        <w:t>, custom calendar.</w:t>
       </w:r>
     </w:p>
     <w:p>
@@ -6495,7 +7328,21 @@
         <w:rPr>
           <w:rFonts w:ascii="Courier New" w:hAnsi="Courier New" w:cs="Courier New"/>
         </w:rPr>
-        <w:t>The table should have a filter to view by last 24 hours, last 7 days, last one month, custom calendar.</w:t>
+        <w:t xml:space="preserve">The table should have a filter to view by last 24 hours, last 7 days, last </w:t>
+      </w:r>
+      <w:proofErr w:type="gramStart"/>
+      <w:r>
+        <w:rPr>
+          <w:rFonts w:ascii="Courier New" w:hAnsi="Courier New" w:cs="Courier New"/>
+        </w:rPr>
+        <w:t>one month</w:t>
+      </w:r>
+      <w:proofErr w:type="gramEnd"/>
+      <w:r>
+        <w:rPr>
+          <w:rFonts w:ascii="Courier New" w:hAnsi="Courier New" w:cs="Courier New"/>
+        </w:rPr>
+        <w:t>, custom calendar.</w:t>
       </w:r>
     </w:p>
     <w:p>
@@ -6589,7 +7436,21 @@
         <w:rPr>
           <w:rFonts w:ascii="Courier New" w:hAnsi="Courier New" w:cs="Courier New"/>
         </w:rPr>
-        <w:t>The table should have a filter to view by last 24 hours, last 7 days, last one month, custom calendar.</w:t>
+        <w:t xml:space="preserve">The table should have a filter to view by last 24 hours, last 7 days, last </w:t>
+      </w:r>
+      <w:proofErr w:type="gramStart"/>
+      <w:r>
+        <w:rPr>
+          <w:rFonts w:ascii="Courier New" w:hAnsi="Courier New" w:cs="Courier New"/>
+        </w:rPr>
+        <w:t>one month</w:t>
+      </w:r>
+      <w:proofErr w:type="gramEnd"/>
+      <w:r>
+        <w:rPr>
+          <w:rFonts w:ascii="Courier New" w:hAnsi="Courier New" w:cs="Courier New"/>
+        </w:rPr>
+        <w:t>, custom calendar.</w:t>
       </w:r>
     </w:p>
     <w:p>
@@ -7619,29 +8480,57 @@
         <w:rPr>
           <w:rFonts w:ascii="Courier New" w:hAnsi="Courier New" w:cs="Courier New"/>
         </w:rPr>
-        <w:t>The 40 column on the left has a table with the following columns: SN, Role Name, Total Functionalities, Total Assignees, Action (Edit, Delete).</w:t>
-      </w:r>
-    </w:p>
-    <w:p>
-      <w:pPr>
-        <w:pStyle w:val="PlainText"/>
-        <w:rPr>
-          <w:rFonts w:ascii="Courier New" w:hAnsi="Courier New" w:cs="Courier New"/>
-        </w:rPr>
-      </w:pPr>
-    </w:p>
-    <w:p>
-      <w:pPr>
-        <w:pStyle w:val="PlainText"/>
-        <w:rPr>
-          <w:rFonts w:ascii="Courier New" w:hAnsi="Courier New" w:cs="Courier New"/>
-        </w:rPr>
-      </w:pPr>
-      <w:r>
-        <w:rPr>
-          <w:rFonts w:ascii="Courier New" w:hAnsi="Courier New" w:cs="Courier New"/>
-        </w:rPr>
-        <w:t xml:space="preserve">The 60 column on the right has a title for "Create New Role", with the form field "Enter Role Title", followed by several checkboxes for features (Just labeled all checkboxes as Feature1, Feature2, Feature3, Feature4, etc. </w:t>
+        <w:t xml:space="preserve">The 40 </w:t>
+      </w:r>
+      <w:proofErr w:type="gramStart"/>
+      <w:r>
+        <w:rPr>
+          <w:rFonts w:ascii="Courier New" w:hAnsi="Courier New" w:cs="Courier New"/>
+        </w:rPr>
+        <w:t>column</w:t>
+      </w:r>
+      <w:proofErr w:type="gramEnd"/>
+      <w:r>
+        <w:rPr>
+          <w:rFonts w:ascii="Courier New" w:hAnsi="Courier New" w:cs="Courier New"/>
+        </w:rPr>
+        <w:t xml:space="preserve"> on the left has a table with the following columns: SN, Role Name, Total Functionalities, Total Assignees, Action (Edit, Delete).</w:t>
+      </w:r>
+    </w:p>
+    <w:p>
+      <w:pPr>
+        <w:pStyle w:val="PlainText"/>
+        <w:rPr>
+          <w:rFonts w:ascii="Courier New" w:hAnsi="Courier New" w:cs="Courier New"/>
+        </w:rPr>
+      </w:pPr>
+    </w:p>
+    <w:p>
+      <w:pPr>
+        <w:pStyle w:val="PlainText"/>
+        <w:rPr>
+          <w:rFonts w:ascii="Courier New" w:hAnsi="Courier New" w:cs="Courier New"/>
+        </w:rPr>
+      </w:pPr>
+      <w:r>
+        <w:rPr>
+          <w:rFonts w:ascii="Courier New" w:hAnsi="Courier New" w:cs="Courier New"/>
+        </w:rPr>
+        <w:t xml:space="preserve">The 60 </w:t>
+      </w:r>
+      <w:proofErr w:type="gramStart"/>
+      <w:r>
+        <w:rPr>
+          <w:rFonts w:ascii="Courier New" w:hAnsi="Courier New" w:cs="Courier New"/>
+        </w:rPr>
+        <w:t>column</w:t>
+      </w:r>
+      <w:proofErr w:type="gramEnd"/>
+      <w:r>
+        <w:rPr>
+          <w:rFonts w:ascii="Courier New" w:hAnsi="Courier New" w:cs="Courier New"/>
+        </w:rPr>
+        <w:t xml:space="preserve"> on the right has a title for "Create New Role", with the form field "Enter Role Title", followed by several checkboxes for features (Just labeled all checkboxes as Feature1, Feature2, Feature3, Feature4, etc. </w:t>
       </w:r>
     </w:p>
     <w:p>

</xml_diff>

<commit_message>
complete all dashboard pages
</commit_message>
<xml_diff>
--- a/Docs/Login Page doc.docx
+++ b/Docs/Login Page doc.docx
@@ -5802,6 +5802,7 @@
       <w:r>
         <w:rPr>
           <w:rFonts w:ascii="Courier New" w:hAnsi="Courier New" w:cs="Courier New"/>
+          <w:highlight w:val="yellow"/>
         </w:rPr>
         <w:t xml:space="preserve">The add new </w:t>
       </w:r>
@@ -5809,6 +5810,7 @@
       <w:r>
         <w:rPr>
           <w:rFonts w:ascii="Courier New" w:hAnsi="Courier New" w:cs="Courier New"/>
+          <w:highlight w:val="yellow"/>
         </w:rPr>
         <w:t>faq</w:t>
       </w:r>
@@ -5816,6 +5818,7 @@
       <w:r>
         <w:rPr>
           <w:rFonts w:ascii="Courier New" w:hAnsi="Courier New" w:cs="Courier New"/>
+          <w:highlight w:val="yellow"/>
         </w:rPr>
         <w:t xml:space="preserve"> page should be a web form with the following fields: Enter Question, Enter Answer, Submit.</w:t>
       </w:r>
@@ -5838,6 +5841,7 @@
       <w:r>
         <w:rPr>
           <w:rFonts w:ascii="Courier New" w:hAnsi="Courier New" w:cs="Courier New"/>
+          <w:highlight w:val="yellow"/>
         </w:rPr>
         <w:t>&gt;&gt;Manage Knowledgebase</w:t>
       </w:r>
@@ -5852,6 +5856,7 @@
       <w:r>
         <w:rPr>
           <w:rFonts w:ascii="Courier New" w:hAnsi="Courier New" w:cs="Courier New"/>
+          <w:highlight w:val="yellow"/>
         </w:rPr>
         <w:t>This is a table with the following columns: SN, Timestamp, Knowledge Title, Total Views, Action (View, Edit, Delete)</w:t>
       </w:r>
@@ -5874,6 +5879,7 @@
       <w:r>
         <w:rPr>
           <w:rFonts w:ascii="Courier New" w:hAnsi="Courier New" w:cs="Courier New"/>
+          <w:highlight w:val="yellow"/>
         </w:rPr>
         <w:t xml:space="preserve">The table should have a filter to view by last 24 hours, last 7 days, last </w:t>
       </w:r>
@@ -5881,6 +5887,7 @@
       <w:r>
         <w:rPr>
           <w:rFonts w:ascii="Courier New" w:hAnsi="Courier New" w:cs="Courier New"/>
+          <w:highlight w:val="yellow"/>
         </w:rPr>
         <w:t>one month</w:t>
       </w:r>
@@ -5888,6 +5895,7 @@
       <w:r>
         <w:rPr>
           <w:rFonts w:ascii="Courier New" w:hAnsi="Courier New" w:cs="Courier New"/>
+          <w:highlight w:val="yellow"/>
         </w:rPr>
         <w:t>, custom calendar.</w:t>
       </w:r>
@@ -5902,6 +5910,7 @@
       <w:r>
         <w:rPr>
           <w:rFonts w:ascii="Courier New" w:hAnsi="Courier New" w:cs="Courier New"/>
+          <w:highlight w:val="yellow"/>
         </w:rPr>
         <w:t>The top of the table should have a button to "Add New Knowledge"</w:t>
       </w:r>
@@ -5924,6 +5933,7 @@
       <w:r>
         <w:rPr>
           <w:rFonts w:ascii="Courier New" w:hAnsi="Courier New" w:cs="Courier New"/>
+          <w:highlight w:val="yellow"/>
         </w:rPr>
         <w:t>The add new knowledge page should be a web page with a text editor: Enter Title, Create Page (HTML Text Editor), Submit.</w:t>
       </w:r>
@@ -5946,6 +5956,7 @@
       <w:r>
         <w:rPr>
           <w:rFonts w:ascii="Courier New" w:hAnsi="Courier New" w:cs="Courier New"/>
+          <w:highlight w:val="yellow"/>
         </w:rPr>
         <w:t>&gt;&gt;View Consulting Calendar</w:t>
       </w:r>
@@ -5960,6 +5971,7 @@
       <w:r>
         <w:rPr>
           <w:rFonts w:ascii="Courier New" w:hAnsi="Courier New" w:cs="Courier New"/>
+          <w:highlight w:val="yellow"/>
         </w:rPr>
         <w:t>This is a table with the following columns: SN, Company Name, Consultant First Name, Consultant Last Name, Email, Phone, Week days Availability, Hourly Availability, Action (View Calendar)</w:t>
       </w:r>
@@ -5982,6 +5994,7 @@
       <w:r>
         <w:rPr>
           <w:rFonts w:ascii="Courier New" w:hAnsi="Courier New" w:cs="Courier New"/>
+          <w:highlight w:val="yellow"/>
         </w:rPr>
         <w:t xml:space="preserve">The view calendar should open a page with a </w:t>
       </w:r>
@@ -5989,6 +6002,7 @@
       <w:r>
         <w:rPr>
           <w:rFonts w:ascii="Courier New" w:hAnsi="Courier New" w:cs="Courier New"/>
+          <w:highlight w:val="yellow"/>
         </w:rPr>
         <w:t>full page</w:t>
       </w:r>
@@ -5996,6 +6010,7 @@
       <w:r>
         <w:rPr>
           <w:rFonts w:ascii="Courier New" w:hAnsi="Courier New" w:cs="Courier New"/>
+          <w:highlight w:val="yellow"/>
         </w:rPr>
         <w:t xml:space="preserve"> calendar with highlighted days to show which days the consultant has been booked on the calendar.</w:t>
       </w:r>
@@ -6013,11 +6028,13 @@
         <w:pStyle w:val="PlainText"/>
         <w:rPr>
           <w:rFonts w:ascii="Courier New" w:hAnsi="Courier New" w:cs="Courier New"/>
-        </w:rPr>
-      </w:pPr>
-      <w:r>
-        <w:rPr>
-          <w:rFonts w:ascii="Courier New" w:hAnsi="Courier New" w:cs="Courier New"/>
+          <w:highlight w:val="yellow"/>
+        </w:rPr>
+      </w:pPr>
+      <w:r>
+        <w:rPr>
+          <w:rFonts w:ascii="Courier New" w:hAnsi="Courier New" w:cs="Courier New"/>
+          <w:highlight w:val="yellow"/>
         </w:rPr>
         <w:t>&gt;&gt;Booked Consulting (Accepted, Declined, In Progress, Completed, Ratings)</w:t>
       </w:r>
@@ -6032,6 +6049,7 @@
       <w:r>
         <w:rPr>
           <w:rFonts w:ascii="Courier New" w:hAnsi="Courier New" w:cs="Courier New"/>
+          <w:highlight w:val="yellow"/>
         </w:rPr>
         <w:t>This is a table with the following columns: SN, Company Name, Consultant First Name, Consultant Last Name, Email, Phone, Booked By, Timestamp, Status (Accepted, Declined, In Progress, Completed), Ratings (Use 5 Stars).</w:t>
       </w:r>
@@ -6054,6 +6072,7 @@
       <w:r>
         <w:rPr>
           <w:rFonts w:ascii="Courier New" w:hAnsi="Courier New" w:cs="Courier New"/>
+          <w:highlight w:val="yellow"/>
         </w:rPr>
         <w:t xml:space="preserve">The table should have a filter to view by last 24 hours, last 7 days, last </w:t>
       </w:r>
@@ -6061,6 +6080,7 @@
       <w:r>
         <w:rPr>
           <w:rFonts w:ascii="Courier New" w:hAnsi="Courier New" w:cs="Courier New"/>
+          <w:highlight w:val="yellow"/>
         </w:rPr>
         <w:t>one month</w:t>
       </w:r>
@@ -6068,6 +6088,7 @@
       <w:r>
         <w:rPr>
           <w:rFonts w:ascii="Courier New" w:hAnsi="Courier New" w:cs="Courier New"/>
+          <w:highlight w:val="yellow"/>
         </w:rPr>
         <w:t>, custom calendar.</w:t>
       </w:r>
@@ -6093,11 +6114,13 @@
         <w:pStyle w:val="PlainText"/>
         <w:rPr>
           <w:rFonts w:ascii="Courier New" w:hAnsi="Courier New" w:cs="Courier New"/>
-        </w:rPr>
-      </w:pPr>
-      <w:r>
-        <w:rPr>
-          <w:rFonts w:ascii="Courier New" w:hAnsi="Courier New" w:cs="Courier New"/>
+          <w:highlight w:val="yellow"/>
+        </w:rPr>
+      </w:pPr>
+      <w:r>
+        <w:rPr>
+          <w:rFonts w:ascii="Courier New" w:hAnsi="Courier New" w:cs="Courier New"/>
+          <w:highlight w:val="yellow"/>
         </w:rPr>
         <w:t>&gt;Asset Acquisition Management</w:t>
       </w:r>
@@ -6107,11 +6130,13 @@
         <w:pStyle w:val="PlainText"/>
         <w:rPr>
           <w:rFonts w:ascii="Courier New" w:hAnsi="Courier New" w:cs="Courier New"/>
-        </w:rPr>
-      </w:pPr>
-      <w:r>
-        <w:rPr>
-          <w:rFonts w:ascii="Courier New" w:hAnsi="Courier New" w:cs="Courier New"/>
+          <w:highlight w:val="yellow"/>
+        </w:rPr>
+      </w:pPr>
+      <w:r>
+        <w:rPr>
+          <w:rFonts w:ascii="Courier New" w:hAnsi="Courier New" w:cs="Courier New"/>
+          <w:highlight w:val="yellow"/>
         </w:rPr>
         <w:t xml:space="preserve">&gt;&gt;Manage Requests </w:t>
       </w:r>
@@ -6126,6 +6151,7 @@
       <w:r>
         <w:rPr>
           <w:rFonts w:ascii="Courier New" w:hAnsi="Courier New" w:cs="Courier New"/>
+          <w:highlight w:val="yellow"/>
         </w:rPr>
         <w:t>This is a table with the following columns: SN, Company Name, Location, First Name, Last Name, Email, Phone, Asset Type, Asset Amount, Guarantors First Name, Guarantors Last Name, Guarantors Email, Guarantors Phone, Status (Approved, Rejected), Action (Download Invoice, Download Guarantors Form).</w:t>
       </w:r>
@@ -6148,6 +6174,7 @@
       <w:r>
         <w:rPr>
           <w:rFonts w:ascii="Courier New" w:hAnsi="Courier New" w:cs="Courier New"/>
+          <w:highlight w:val="yellow"/>
         </w:rPr>
         <w:lastRenderedPageBreak/>
         <w:t xml:space="preserve">The table should have a filter to view by last 24 hours, last 7 days, last </w:t>
@@ -6156,6 +6183,7 @@
       <w:r>
         <w:rPr>
           <w:rFonts w:ascii="Courier New" w:hAnsi="Courier New" w:cs="Courier New"/>
+          <w:highlight w:val="yellow"/>
         </w:rPr>
         <w:t>one month</w:t>
       </w:r>
@@ -6163,6 +6191,7 @@
       <w:r>
         <w:rPr>
           <w:rFonts w:ascii="Courier New" w:hAnsi="Courier New" w:cs="Courier New"/>
+          <w:highlight w:val="yellow"/>
         </w:rPr>
         <w:t>, custom calendar.</w:t>
       </w:r>
@@ -6180,11 +6209,13 @@
         <w:pStyle w:val="PlainText"/>
         <w:rPr>
           <w:rFonts w:ascii="Courier New" w:hAnsi="Courier New" w:cs="Courier New"/>
-        </w:rPr>
-      </w:pPr>
-      <w:r>
-        <w:rPr>
-          <w:rFonts w:ascii="Courier New" w:hAnsi="Courier New" w:cs="Courier New"/>
+          <w:color w:val="FF0000"/>
+        </w:rPr>
+      </w:pPr>
+      <w:r>
+        <w:rPr>
+          <w:rFonts w:ascii="Courier New" w:hAnsi="Courier New" w:cs="Courier New"/>
+          <w:color w:val="FF0000"/>
         </w:rPr>
         <w:t>&gt;&gt;Manage Asset Guarantors (Please remove this menu - it is now deprecated)</w:t>
       </w:r>
@@ -6207,6 +6238,7 @@
       <w:r>
         <w:rPr>
           <w:rFonts w:ascii="Courier New" w:hAnsi="Courier New" w:cs="Courier New"/>
+          <w:highlight w:val="yellow"/>
         </w:rPr>
         <w:t>&gt;Performance Management</w:t>
       </w:r>
@@ -6221,6 +6253,7 @@
       <w:r>
         <w:rPr>
           <w:rFonts w:ascii="Courier New" w:hAnsi="Courier New" w:cs="Courier New"/>
+          <w:highlight w:val="yellow"/>
         </w:rPr>
         <w:t>&gt;&gt;Performance Subscriber Manager</w:t>
       </w:r>
@@ -6235,6 +6268,7 @@
       <w:r>
         <w:rPr>
           <w:rFonts w:ascii="Courier New" w:hAnsi="Courier New" w:cs="Courier New"/>
+          <w:highlight w:val="yellow"/>
         </w:rPr>
         <w:t>&gt;&gt;&gt;&gt;Create New Performance Subscriber</w:t>
       </w:r>
@@ -6249,6 +6283,7 @@
       <w:r>
         <w:rPr>
           <w:rFonts w:ascii="Courier New" w:hAnsi="Courier New" w:cs="Courier New"/>
+          <w:highlight w:val="yellow"/>
         </w:rPr>
         <w:t>This should be a web form with the following fields: Select Company, Enter Total Users, Select Billing Cycle, Amount (The Amount Field should automatically populate), Payment Mode (</w:t>
       </w:r>
@@ -6256,6 +6291,7 @@
       <w:r>
         <w:rPr>
           <w:rFonts w:ascii="Courier New" w:hAnsi="Courier New" w:cs="Courier New"/>
+          <w:highlight w:val="yellow"/>
         </w:rPr>
         <w:t>Colour</w:t>
       </w:r>
@@ -6263,28 +6299,60 @@
       <w:r>
         <w:rPr>
           <w:rFonts w:ascii="Courier New" w:hAnsi="Courier New" w:cs="Courier New"/>
-        </w:rPr>
-        <w:t xml:space="preserve"> Coded: Card, Transfer, Cheque), Confirm Payment Button.</w:t>
-      </w:r>
-    </w:p>
-    <w:p>
-      <w:pPr>
-        <w:pStyle w:val="PlainText"/>
-        <w:rPr>
-          <w:rFonts w:ascii="Courier New" w:hAnsi="Courier New" w:cs="Courier New"/>
-        </w:rPr>
-      </w:pPr>
-    </w:p>
-    <w:p>
-      <w:pPr>
-        <w:pStyle w:val="PlainText"/>
-        <w:rPr>
-          <w:rFonts w:ascii="Courier New" w:hAnsi="Courier New" w:cs="Courier New"/>
-        </w:rPr>
-      </w:pPr>
-      <w:r>
-        <w:rPr>
-          <w:rFonts w:ascii="Courier New" w:hAnsi="Courier New" w:cs="Courier New"/>
+          <w:highlight w:val="yellow"/>
+        </w:rPr>
+        <w:t xml:space="preserve"> Coded: Card, Transfer, Cheque), Confirm </w:t>
+      </w:r>
+      <w:proofErr w:type="gramStart"/>
+      <w:r>
+        <w:rPr>
+          <w:rFonts w:ascii="Courier New" w:hAnsi="Courier New" w:cs="Courier New"/>
+          <w:highlight w:val="yellow"/>
+        </w:rPr>
+        <w:t xml:space="preserve">Payment </w:t>
+      </w:r>
+      <w:r>
+        <w:rPr>
+          <w:rFonts w:ascii="Courier New" w:hAnsi="Courier New" w:cs="Courier New"/>
+          <w:highlight w:val="yellow"/>
+        </w:rPr>
+        <w:t xml:space="preserve"> </w:t>
+      </w:r>
+      <w:r>
+        <w:rPr>
+          <w:rFonts w:ascii="Courier New" w:hAnsi="Courier New" w:cs="Courier New"/>
+          <w:highlight w:val="yellow"/>
+        </w:rPr>
+        <w:tab/>
+      </w:r>
+      <w:proofErr w:type="gramEnd"/>
+      <w:r>
+        <w:rPr>
+          <w:rFonts w:ascii="Courier New" w:hAnsi="Courier New" w:cs="Courier New"/>
+          <w:highlight w:val="yellow"/>
+        </w:rPr>
+        <w:t>Button.</w:t>
+      </w:r>
+    </w:p>
+    <w:p>
+      <w:pPr>
+        <w:pStyle w:val="PlainText"/>
+        <w:rPr>
+          <w:rFonts w:ascii="Courier New" w:hAnsi="Courier New" w:cs="Courier New"/>
+        </w:rPr>
+      </w:pPr>
+    </w:p>
+    <w:p>
+      <w:pPr>
+        <w:pStyle w:val="PlainText"/>
+        <w:rPr>
+          <w:rFonts w:ascii="Courier New" w:hAnsi="Courier New" w:cs="Courier New"/>
+        </w:rPr>
+      </w:pPr>
+      <w:r>
+        <w:rPr>
+          <w:rFonts w:ascii="Courier New" w:hAnsi="Courier New" w:cs="Courier New"/>
+          <w:highlight w:val="yellow"/>
         </w:rPr>
         <w:t>&gt;&gt;&gt;&gt;View Performance Subscribers</w:t>
       </w:r>
@@ -6299,28 +6367,36 @@
       <w:r>
         <w:rPr>
           <w:rFonts w:ascii="Courier New" w:hAnsi="Courier New" w:cs="Courier New"/>
-        </w:rPr>
-        <w:t xml:space="preserve">This is a table that has the following columns: SN, Company Name, Location, First Name, Last Name, Email, Phone, Total Users, Billing Cycle, Expiration Date, Action (Suspend, Renew) </w:t>
-      </w:r>
-    </w:p>
-    <w:p>
-      <w:pPr>
-        <w:pStyle w:val="PlainText"/>
-        <w:rPr>
-          <w:rFonts w:ascii="Courier New" w:hAnsi="Courier New" w:cs="Courier New"/>
-        </w:rPr>
-      </w:pPr>
-    </w:p>
-    <w:p>
-      <w:pPr>
-        <w:pStyle w:val="PlainText"/>
-        <w:rPr>
-          <w:rFonts w:ascii="Courier New" w:hAnsi="Courier New" w:cs="Courier New"/>
-        </w:rPr>
-      </w:pPr>
-      <w:r>
-        <w:rPr>
-          <w:rFonts w:ascii="Courier New" w:hAnsi="Courier New" w:cs="Courier New"/>
+          <w:highlight w:val="yellow"/>
+        </w:rPr>
+        <w:t>This is a table that has the following columns: SN, Company Name, Location, First Name, Last Name, Email, Phone, Total Users, Billing Cycle, Expiration Date, Action (Suspend, Renew)</w:t>
+      </w:r>
+      <w:r>
+        <w:rPr>
+          <w:rFonts w:ascii="Courier New" w:hAnsi="Courier New" w:cs="Courier New"/>
+        </w:rPr>
+        <w:t xml:space="preserve"> </w:t>
+      </w:r>
+    </w:p>
+    <w:p>
+      <w:pPr>
+        <w:pStyle w:val="PlainText"/>
+        <w:rPr>
+          <w:rFonts w:ascii="Courier New" w:hAnsi="Courier New" w:cs="Courier New"/>
+        </w:rPr>
+      </w:pPr>
+    </w:p>
+    <w:p>
+      <w:pPr>
+        <w:pStyle w:val="PlainText"/>
+        <w:rPr>
+          <w:rFonts w:ascii="Courier New" w:hAnsi="Courier New" w:cs="Courier New"/>
+        </w:rPr>
+      </w:pPr>
+      <w:r>
+        <w:rPr>
+          <w:rFonts w:ascii="Courier New" w:hAnsi="Courier New" w:cs="Courier New"/>
+          <w:highlight w:val="yellow"/>
         </w:rPr>
         <w:t xml:space="preserve">The table should have a filter to view by last 24 hours, last 7 days, last </w:t>
       </w:r>
@@ -6328,6 +6404,7 @@
       <w:r>
         <w:rPr>
           <w:rFonts w:ascii="Courier New" w:hAnsi="Courier New" w:cs="Courier New"/>
+          <w:highlight w:val="yellow"/>
         </w:rPr>
         <w:t>one month</w:t>
       </w:r>
@@ -6335,6 +6412,7 @@
       <w:r>
         <w:rPr>
           <w:rFonts w:ascii="Courier New" w:hAnsi="Courier New" w:cs="Courier New"/>
+          <w:highlight w:val="yellow"/>
         </w:rPr>
         <w:t>, custom calendar.</w:t>
       </w:r>
@@ -6385,6 +6463,7 @@
       <w:r>
         <w:rPr>
           <w:rFonts w:ascii="Courier New" w:hAnsi="Courier New" w:cs="Courier New"/>
+          <w:highlight w:val="yellow"/>
         </w:rPr>
         <w:t>&gt;&gt;View Appraisal Window</w:t>
       </w:r>
@@ -6421,6 +6500,7 @@
       <w:r>
         <w:rPr>
           <w:rFonts w:ascii="Courier New" w:hAnsi="Courier New" w:cs="Courier New"/>
+          <w:highlight w:val="yellow"/>
         </w:rPr>
         <w:t>&gt;&gt;View KPI Scorecard</w:t>
       </w:r>

</xml_diff>

<commit_message>
login reset pages completed
</commit_message>
<xml_diff>
--- a/Docs/Login Page doc.docx
+++ b/Docs/Login Page doc.docx
@@ -8,12 +8,14 @@
         <w:rPr>
           <w:rFonts w:ascii="Courier New" w:hAnsi="Courier New" w:cs="Courier New"/>
           <w:color w:val="FF0000"/>
+          <w:highlight w:val="yellow"/>
         </w:rPr>
       </w:pPr>
       <w:r>
         <w:rPr>
           <w:rFonts w:ascii="Courier New" w:hAnsi="Courier New" w:cs="Courier New"/>
           <w:color w:val="FF0000"/>
+          <w:highlight w:val="yellow"/>
         </w:rPr>
         <w:t>&gt;Login Page</w:t>
       </w:r>
@@ -24,12 +26,14 @@
         <w:rPr>
           <w:rFonts w:ascii="Courier New" w:hAnsi="Courier New" w:cs="Courier New"/>
           <w:color w:val="FF0000"/>
+          <w:highlight w:val="yellow"/>
         </w:rPr>
       </w:pPr>
       <w:r>
         <w:rPr>
           <w:rFonts w:ascii="Courier New" w:hAnsi="Courier New" w:cs="Courier New"/>
           <w:color w:val="FF0000"/>
+          <w:highlight w:val="yellow"/>
         </w:rPr>
         <w:t>Please use the following as the reference for the login page.</w:t>
       </w:r>
@@ -40,6 +44,7 @@
         <w:rPr>
           <w:rFonts w:ascii="Courier New" w:hAnsi="Courier New" w:cs="Courier New"/>
           <w:color w:val="FF0000"/>
+          <w:highlight w:val="yellow"/>
         </w:rPr>
       </w:pPr>
     </w:p>
@@ -49,12 +54,14 @@
         <w:rPr>
           <w:rFonts w:ascii="Courier New" w:hAnsi="Courier New" w:cs="Courier New"/>
           <w:color w:val="FF0000"/>
+          <w:highlight w:val="yellow"/>
         </w:rPr>
       </w:pPr>
       <w:r>
         <w:rPr>
           <w:rFonts w:ascii="Courier New" w:hAnsi="Courier New" w:cs="Courier New"/>
           <w:color w:val="FF0000"/>
+          <w:highlight w:val="yellow"/>
         </w:rPr>
         <w:t>&gt;Password reset page</w:t>
       </w:r>
@@ -71,6 +78,7 @@
         <w:rPr>
           <w:rFonts w:ascii="Courier New" w:hAnsi="Courier New" w:cs="Courier New"/>
           <w:color w:val="FF0000"/>
+          <w:highlight w:val="yellow"/>
         </w:rPr>
         <w:t>Please use the following as the reference for the password reset page</w:t>
       </w:r>
@@ -3074,12 +3082,14 @@
         <w:rPr>
           <w:rFonts w:ascii="Courier New" w:hAnsi="Courier New" w:cs="Courier New"/>
           <w:color w:val="FF0000"/>
+          <w:highlight w:val="lightGray"/>
         </w:rPr>
       </w:pPr>
       <w:r>
         <w:rPr>
           <w:rFonts w:ascii="Courier New" w:hAnsi="Courier New" w:cs="Courier New"/>
           <w:color w:val="FF0000"/>
+          <w:highlight w:val="lightGray"/>
         </w:rPr>
         <w:t xml:space="preserve">&gt;&gt;Manage Leave Calendar </w:t>
       </w:r>
@@ -3096,6 +3106,7 @@
         <w:rPr>
           <w:rFonts w:ascii="Courier New" w:hAnsi="Courier New" w:cs="Courier New"/>
           <w:color w:val="FF0000"/>
+          <w:highlight w:val="lightGray"/>
         </w:rPr>
         <w:t>(Please Remove This Menu - It is now deprecated)</w:t>
       </w:r>
@@ -3115,12 +3126,14 @@
         <w:rPr>
           <w:rFonts w:ascii="Courier New" w:hAnsi="Courier New" w:cs="Courier New"/>
           <w:color w:val="FF0000"/>
+          <w:highlight w:val="lightGray"/>
         </w:rPr>
       </w:pPr>
       <w:r>
         <w:rPr>
           <w:rFonts w:ascii="Courier New" w:hAnsi="Courier New" w:cs="Courier New"/>
           <w:color w:val="FF0000"/>
+          <w:highlight w:val="lightGray"/>
         </w:rPr>
         <w:t>&gt;&gt;View Leave Requests</w:t>
       </w:r>
@@ -3137,6 +3150,7 @@
         <w:rPr>
           <w:rFonts w:ascii="Courier New" w:hAnsi="Courier New" w:cs="Courier New"/>
           <w:color w:val="FF0000"/>
+          <w:highlight w:val="lightGray"/>
         </w:rPr>
         <w:t>(Please Remove This Menu - It is now deprecated)</w:t>
       </w:r>
@@ -4339,6 +4353,7 @@
         <w:rPr>
           <w:rFonts w:ascii="Courier New" w:hAnsi="Courier New" w:cs="Courier New"/>
           <w:color w:val="FF0000"/>
+          <w:highlight w:val="lightGray"/>
         </w:rPr>
         <w:t>&gt;&gt;Manage Employee Data (Please remove this menu, it is now deprecated)</w:t>
       </w:r>
@@ -4355,6 +4370,7 @@
         <w:rPr>
           <w:rFonts w:ascii="Courier New" w:hAnsi="Courier New" w:cs="Courier New"/>
           <w:color w:val="FF0000"/>
+          <w:highlight w:val="lightGray"/>
         </w:rPr>
         <w:t>&gt;&gt;Completed Verification (Please remove this menu, it is now deprecated)</w:t>
       </w:r>
@@ -6216,6 +6232,7 @@
         <w:rPr>
           <w:rFonts w:ascii="Courier New" w:hAnsi="Courier New" w:cs="Courier New"/>
           <w:color w:val="FF0000"/>
+          <w:highlight w:val="lightGray"/>
         </w:rPr>
         <w:t>&gt;&gt;Manage Asset Guarantors (Please remove this menu - it is now deprecated)</w:t>
       </w:r>
@@ -6422,11 +6439,13 @@
         <w:pStyle w:val="PlainText"/>
         <w:rPr>
           <w:rFonts w:ascii="Courier New" w:hAnsi="Courier New" w:cs="Courier New"/>
-        </w:rPr>
-      </w:pPr>
-      <w:r>
-        <w:rPr>
-          <w:rFonts w:ascii="Courier New" w:hAnsi="Courier New" w:cs="Courier New"/>
+          <w:highlight w:val="yellow"/>
+        </w:rPr>
+      </w:pPr>
+      <w:r>
+        <w:rPr>
+          <w:rFonts w:ascii="Courier New" w:hAnsi="Courier New" w:cs="Courier New"/>
+          <w:highlight w:val="yellow"/>
         </w:rPr>
         <w:t>The top of the table should have a button to "Add New Subscriber"</w:t>
       </w:r>
@@ -6441,8 +6460,22 @@
       <w:r>
         <w:rPr>
           <w:rFonts w:ascii="Courier New" w:hAnsi="Courier New" w:cs="Courier New"/>
-        </w:rPr>
-        <w:t>The add new subscriber page should open the Create New Performance Subscriber page.</w:t>
+          <w:highlight w:val="yellow"/>
+        </w:rPr>
+        <w:t>The add new subscriber page should open the Create New Performance</w:t>
+      </w:r>
+      <w:r>
+        <w:rPr>
+          <w:rFonts w:ascii="Courier New" w:hAnsi="Courier New" w:cs="Courier New"/>
+        </w:rPr>
+        <w:t xml:space="preserve"> </w:t>
+      </w:r>
+      <w:r>
+        <w:rPr>
+          <w:rFonts w:ascii="Courier New" w:hAnsi="Courier New" w:cs="Courier New"/>
+          <w:highlight w:val="yellow"/>
+        </w:rPr>
+        <w:t>Subscriber page.</w:t>
       </w:r>
     </w:p>
     <w:p>
@@ -6478,6 +6511,7 @@
       <w:r>
         <w:rPr>
           <w:rFonts w:ascii="Courier New" w:hAnsi="Courier New" w:cs="Courier New"/>
+          <w:highlight w:val="yellow"/>
         </w:rPr>
         <w:t>This is a table with the following columns: SN, Company Name, Location, Appraisal Start Date, Appraisal End Date, Total KPI Score Card.</w:t>
       </w:r>
@@ -6515,6 +6549,7 @@
       <w:r>
         <w:rPr>
           <w:rFonts w:ascii="Courier New" w:hAnsi="Courier New" w:cs="Courier New"/>
+          <w:highlight w:val="yellow"/>
         </w:rPr>
         <w:t>This is a table with the following columns: SN, Company Name, Location, Score Card Title, Assigned Department, Timestamp.</w:t>
       </w:r>
@@ -6545,6 +6580,7 @@
       <w:r>
         <w:rPr>
           <w:rFonts w:ascii="Courier New" w:hAnsi="Courier New" w:cs="Courier New"/>
+          <w:highlight w:val="yellow"/>
         </w:rPr>
         <w:t>&gt;Internal Control Management</w:t>
       </w:r>
@@ -6559,6 +6595,7 @@
       <w:r>
         <w:rPr>
           <w:rFonts w:ascii="Courier New" w:hAnsi="Courier New" w:cs="Courier New"/>
+          <w:highlight w:val="yellow"/>
         </w:rPr>
         <w:t>&gt;&gt;Internal Control Subscriber Manager</w:t>
       </w:r>
@@ -6574,19 +6611,27 @@
         <w:rPr>
           <w:rFonts w:ascii="Courier New" w:hAnsi="Courier New" w:cs="Courier New"/>
         </w:rPr>
-        <w:t>&gt;&gt;&gt;&gt;Create New Performance Subscriber</w:t>
-      </w:r>
-    </w:p>
-    <w:p>
-      <w:pPr>
-        <w:pStyle w:val="PlainText"/>
-        <w:rPr>
-          <w:rFonts w:ascii="Courier New" w:hAnsi="Courier New" w:cs="Courier New"/>
-        </w:rPr>
-      </w:pPr>
-      <w:r>
-        <w:rPr>
-          <w:rFonts w:ascii="Courier New" w:hAnsi="Courier New" w:cs="Courier New"/>
+        <w:t>&gt;&gt;&gt;&gt;</w:t>
+      </w:r>
+      <w:r>
+        <w:rPr>
+          <w:rFonts w:ascii="Courier New" w:hAnsi="Courier New" w:cs="Courier New"/>
+          <w:highlight w:val="yellow"/>
+        </w:rPr>
+        <w:t>Create New Performance Subscriber</w:t>
+      </w:r>
+    </w:p>
+    <w:p>
+      <w:pPr>
+        <w:pStyle w:val="PlainText"/>
+        <w:rPr>
+          <w:rFonts w:ascii="Courier New" w:hAnsi="Courier New" w:cs="Courier New"/>
+        </w:rPr>
+      </w:pPr>
+      <w:r>
+        <w:rPr>
+          <w:rFonts w:ascii="Courier New" w:hAnsi="Courier New" w:cs="Courier New"/>
+          <w:highlight w:val="yellow"/>
         </w:rPr>
         <w:t>This should be a web form with the following fields: Select Company, Enter Total Users, Select Billing Cycle, Amount (The Amount Field should automatically populate), Payment Mode (</w:t>
       </w:r>
@@ -6594,6 +6639,7 @@
       <w:r>
         <w:rPr>
           <w:rFonts w:ascii="Courier New" w:hAnsi="Courier New" w:cs="Courier New"/>
+          <w:highlight w:val="yellow"/>
         </w:rPr>
         <w:t>Colour</w:t>
       </w:r>
@@ -6601,6 +6647,7 @@
       <w:r>
         <w:rPr>
           <w:rFonts w:ascii="Courier New" w:hAnsi="Courier New" w:cs="Courier New"/>
+          <w:highlight w:val="yellow"/>
         </w:rPr>
         <w:t xml:space="preserve"> Coded: Card, Transfer, Cheque), Confirm Payment Button.</w:t>
       </w:r>
@@ -6624,41 +6671,56 @@
         <w:rPr>
           <w:rFonts w:ascii="Courier New" w:hAnsi="Courier New" w:cs="Courier New"/>
         </w:rPr>
-        <w:t>&gt;&gt;&gt;&gt;View Internal Control Subscribers</w:t>
-      </w:r>
-    </w:p>
-    <w:p>
-      <w:pPr>
-        <w:pStyle w:val="PlainText"/>
-        <w:rPr>
-          <w:rFonts w:ascii="Courier New" w:hAnsi="Courier New" w:cs="Courier New"/>
-        </w:rPr>
-      </w:pPr>
-      <w:r>
-        <w:rPr>
-          <w:rFonts w:ascii="Courier New" w:hAnsi="Courier New" w:cs="Courier New"/>
-        </w:rPr>
-        <w:t xml:space="preserve">This is a table that has the following columns: SN, Company Name, Location, First Name, Last Name, Email, Phone, Total Users, Billing Cycle, Expiration Date, Action (Suspend, Renew) </w:t>
-      </w:r>
-    </w:p>
-    <w:p>
-      <w:pPr>
-        <w:pStyle w:val="PlainText"/>
-        <w:rPr>
-          <w:rFonts w:ascii="Courier New" w:hAnsi="Courier New" w:cs="Courier New"/>
-        </w:rPr>
-      </w:pPr>
-    </w:p>
-    <w:p>
-      <w:pPr>
-        <w:pStyle w:val="PlainText"/>
-        <w:rPr>
-          <w:rFonts w:ascii="Courier New" w:hAnsi="Courier New" w:cs="Courier New"/>
-        </w:rPr>
-      </w:pPr>
-      <w:r>
-        <w:rPr>
-          <w:rFonts w:ascii="Courier New" w:hAnsi="Courier New" w:cs="Courier New"/>
+        <w:t>&gt;&gt;&gt;&gt;</w:t>
+      </w:r>
+      <w:r>
+        <w:rPr>
+          <w:rFonts w:ascii="Courier New" w:hAnsi="Courier New" w:cs="Courier New"/>
+          <w:highlight w:val="yellow"/>
+        </w:rPr>
+        <w:t>View Internal Control Subscribers</w:t>
+      </w:r>
+    </w:p>
+    <w:p>
+      <w:pPr>
+        <w:pStyle w:val="PlainText"/>
+        <w:rPr>
+          <w:rFonts w:ascii="Courier New" w:hAnsi="Courier New" w:cs="Courier New"/>
+        </w:rPr>
+      </w:pPr>
+      <w:r>
+        <w:rPr>
+          <w:rFonts w:ascii="Courier New" w:hAnsi="Courier New" w:cs="Courier New"/>
+          <w:highlight w:val="yellow"/>
+        </w:rPr>
+        <w:t>This is a table that has the following columns: SN, Company Name, Location, First Name, Last Name, Email, Phone, Total Users, Billing Cycle, Expiration Date, Action (Suspend, Renew)</w:t>
+      </w:r>
+      <w:r>
+        <w:rPr>
+          <w:rFonts w:ascii="Courier New" w:hAnsi="Courier New" w:cs="Courier New"/>
+        </w:rPr>
+        <w:t xml:space="preserve"> </w:t>
+      </w:r>
+    </w:p>
+    <w:p>
+      <w:pPr>
+        <w:pStyle w:val="PlainText"/>
+        <w:rPr>
+          <w:rFonts w:ascii="Courier New" w:hAnsi="Courier New" w:cs="Courier New"/>
+        </w:rPr>
+      </w:pPr>
+    </w:p>
+    <w:p>
+      <w:pPr>
+        <w:pStyle w:val="PlainText"/>
+        <w:rPr>
+          <w:rFonts w:ascii="Courier New" w:hAnsi="Courier New" w:cs="Courier New"/>
+        </w:rPr>
+      </w:pPr>
+      <w:r>
+        <w:rPr>
+          <w:rFonts w:ascii="Courier New" w:hAnsi="Courier New" w:cs="Courier New"/>
+          <w:highlight w:val="yellow"/>
         </w:rPr>
         <w:t xml:space="preserve">The table should have a filter to view by last 24 hours, last 7 days, last </w:t>
       </w:r>
@@ -6666,6 +6728,7 @@
       <w:r>
         <w:rPr>
           <w:rFonts w:ascii="Courier New" w:hAnsi="Courier New" w:cs="Courier New"/>
+          <w:highlight w:val="yellow"/>
         </w:rPr>
         <w:t>one month</w:t>
       </w:r>
@@ -6673,6 +6736,7 @@
       <w:r>
         <w:rPr>
           <w:rFonts w:ascii="Courier New" w:hAnsi="Courier New" w:cs="Courier New"/>
+          <w:highlight w:val="yellow"/>
         </w:rPr>
         <w:t>, custom calendar.</w:t>
       </w:r>
@@ -6687,6 +6751,7 @@
       <w:r>
         <w:rPr>
           <w:rFonts w:ascii="Courier New" w:hAnsi="Courier New" w:cs="Courier New"/>
+          <w:highlight w:val="yellow"/>
         </w:rPr>
         <w:t>The top of the table should have a button to "Add New Subscriber"</w:t>
       </w:r>
@@ -6701,6 +6766,7 @@
       <w:r>
         <w:rPr>
           <w:rFonts w:ascii="Courier New" w:hAnsi="Courier New" w:cs="Courier New"/>
+          <w:highlight w:val="yellow"/>
         </w:rPr>
         <w:t>The add new subscriber page should open the Create New Internal Control Subscriber page.</w:t>
       </w:r>
@@ -6723,6 +6789,7 @@
       <w:r>
         <w:rPr>
           <w:rFonts w:ascii="Courier New" w:hAnsi="Courier New" w:cs="Courier New"/>
+          <w:highlight w:val="yellow"/>
         </w:rPr>
         <w:t>&gt;&gt;View Processes</w:t>
       </w:r>
@@ -6737,6 +6804,7 @@
       <w:r>
         <w:rPr>
           <w:rFonts w:ascii="Courier New" w:hAnsi="Courier New" w:cs="Courier New"/>
+          <w:highlight w:val="yellow"/>
         </w:rPr>
         <w:lastRenderedPageBreak/>
         <w:t>This is a table with the following columns: SN, Company Name, Location, Process Title, Process Date, Start Time, End Time, Status (Completed, Pending, Missed), Action (Edit, Delete).</w:t>
@@ -6760,6 +6828,7 @@
       <w:r>
         <w:rPr>
           <w:rFonts w:ascii="Courier New" w:hAnsi="Courier New" w:cs="Courier New"/>
+          <w:highlight w:val="yellow"/>
         </w:rPr>
         <w:t xml:space="preserve">The table should have a filter to view by last 24 hours, last 7 days, last </w:t>
       </w:r>
@@ -6767,6 +6836,7 @@
       <w:r>
         <w:rPr>
           <w:rFonts w:ascii="Courier New" w:hAnsi="Courier New" w:cs="Courier New"/>
+          <w:highlight w:val="yellow"/>
         </w:rPr>
         <w:t>one month</w:t>
       </w:r>
@@ -6774,6 +6844,7 @@
       <w:r>
         <w:rPr>
           <w:rFonts w:ascii="Courier New" w:hAnsi="Courier New" w:cs="Courier New"/>
+          <w:highlight w:val="yellow"/>
         </w:rPr>
         <w:t>, custom calendar.</w:t>
       </w:r>
@@ -6791,11 +6862,13 @@
         <w:pStyle w:val="PlainText"/>
         <w:rPr>
           <w:rFonts w:ascii="Courier New" w:hAnsi="Courier New" w:cs="Courier New"/>
-        </w:rPr>
-      </w:pPr>
-      <w:r>
-        <w:rPr>
-          <w:rFonts w:ascii="Courier New" w:hAnsi="Courier New" w:cs="Courier New"/>
+          <w:color w:val="FF0000"/>
+        </w:rPr>
+      </w:pPr>
+      <w:r>
+        <w:rPr>
+          <w:rFonts w:ascii="Courier New" w:hAnsi="Courier New" w:cs="Courier New"/>
+          <w:color w:val="FF0000"/>
         </w:rPr>
         <w:t>&gt;&gt;View Control Chart (Please remove this menu - it is now deprecated).</w:t>
       </w:r>
@@ -6805,19 +6878,22 @@
         <w:pStyle w:val="PlainText"/>
         <w:rPr>
           <w:rFonts w:ascii="Courier New" w:hAnsi="Courier New" w:cs="Courier New"/>
-        </w:rPr>
-      </w:pPr>
-    </w:p>
-    <w:p>
-      <w:pPr>
-        <w:pStyle w:val="PlainText"/>
-        <w:rPr>
-          <w:rFonts w:ascii="Courier New" w:hAnsi="Courier New" w:cs="Courier New"/>
-        </w:rPr>
-      </w:pPr>
-      <w:r>
-        <w:rPr>
-          <w:rFonts w:ascii="Courier New" w:hAnsi="Courier New" w:cs="Courier New"/>
+          <w:color w:val="FF0000"/>
+        </w:rPr>
+      </w:pPr>
+    </w:p>
+    <w:p>
+      <w:pPr>
+        <w:pStyle w:val="PlainText"/>
+        <w:rPr>
+          <w:rFonts w:ascii="Courier New" w:hAnsi="Courier New" w:cs="Courier New"/>
+          <w:color w:val="FF0000"/>
+        </w:rPr>
+      </w:pPr>
+      <w:r>
+        <w:rPr>
+          <w:rFonts w:ascii="Courier New" w:hAnsi="Courier New" w:cs="Courier New"/>
+          <w:color w:val="FF0000"/>
         </w:rPr>
         <w:t>&gt;Poke Management (Please remove this menu - it is now deprecated)</w:t>
       </w:r>
@@ -6827,11 +6903,13 @@
         <w:pStyle w:val="PlainText"/>
         <w:rPr>
           <w:rFonts w:ascii="Courier New" w:hAnsi="Courier New" w:cs="Courier New"/>
-        </w:rPr>
-      </w:pPr>
-      <w:r>
-        <w:rPr>
-          <w:rFonts w:ascii="Courier New" w:hAnsi="Courier New" w:cs="Courier New"/>
+          <w:color w:val="FF0000"/>
+        </w:rPr>
+      </w:pPr>
+      <w:r>
+        <w:rPr>
+          <w:rFonts w:ascii="Courier New" w:hAnsi="Courier New" w:cs="Courier New"/>
+          <w:color w:val="FF0000"/>
         </w:rPr>
         <w:t>&gt;&gt;Manage Poke (Please remove this menu - it is now deprecated)</w:t>
       </w:r>
@@ -6841,11 +6919,13 @@
         <w:pStyle w:val="PlainText"/>
         <w:rPr>
           <w:rFonts w:ascii="Courier New" w:hAnsi="Courier New" w:cs="Courier New"/>
-        </w:rPr>
-      </w:pPr>
-      <w:r>
-        <w:rPr>
-          <w:rFonts w:ascii="Courier New" w:hAnsi="Courier New" w:cs="Courier New"/>
+          <w:color w:val="FF0000"/>
+        </w:rPr>
+      </w:pPr>
+      <w:r>
+        <w:rPr>
+          <w:rFonts w:ascii="Courier New" w:hAnsi="Courier New" w:cs="Courier New"/>
+          <w:color w:val="FF0000"/>
         </w:rPr>
         <w:t>&gt;&gt;View Poke Usage (Please remove this menu - it is now deprecated)</w:t>
       </w:r>
@@ -6863,11 +6943,13 @@
         <w:pStyle w:val="PlainText"/>
         <w:rPr>
           <w:rFonts w:ascii="Courier New" w:hAnsi="Courier New" w:cs="Courier New"/>
-        </w:rPr>
-      </w:pPr>
-      <w:r>
-        <w:rPr>
-          <w:rFonts w:ascii="Courier New" w:hAnsi="Courier New" w:cs="Courier New"/>
+          <w:highlight w:val="yellow"/>
+        </w:rPr>
+      </w:pPr>
+      <w:r>
+        <w:rPr>
+          <w:rFonts w:ascii="Courier New" w:hAnsi="Courier New" w:cs="Courier New"/>
+          <w:highlight w:val="yellow"/>
         </w:rPr>
         <w:t>&gt;Partners Management</w:t>
       </w:r>
@@ -6882,6 +6964,7 @@
       <w:r>
         <w:rPr>
           <w:rFonts w:ascii="Courier New" w:hAnsi="Courier New" w:cs="Courier New"/>
+          <w:highlight w:val="yellow"/>
         </w:rPr>
         <w:t>&gt;&gt;Manage Partners</w:t>
       </w:r>
@@ -6896,6 +6979,7 @@
       <w:r>
         <w:rPr>
           <w:rFonts w:ascii="Courier New" w:hAnsi="Courier New" w:cs="Courier New"/>
+          <w:highlight w:val="yellow"/>
         </w:rPr>
         <w:t>This is a table with the following columns: SN, Partner Company, Location, Company Phone, Company Email, Company Website, First Name, Last Name, Email, Phone, Portfolio Modules, KYC Status (</w:t>
       </w:r>
@@ -6903,6 +6987,7 @@
       <w:r>
         <w:rPr>
           <w:rFonts w:ascii="Courier New" w:hAnsi="Courier New" w:cs="Courier New"/>
+          <w:highlight w:val="yellow"/>
         </w:rPr>
         <w:t>Colour</w:t>
       </w:r>
@@ -6910,6 +6995,7 @@
       <w:r>
         <w:rPr>
           <w:rFonts w:ascii="Courier New" w:hAnsi="Courier New" w:cs="Courier New"/>
+          <w:highlight w:val="yellow"/>
         </w:rPr>
         <w:t>-Coded: Unverified, Verified), Action (Download KYC Docs, Suspend).</w:t>
       </w:r>
@@ -6932,6 +7018,7 @@
       <w:r>
         <w:rPr>
           <w:rFonts w:ascii="Courier New" w:hAnsi="Courier New" w:cs="Courier New"/>
+          <w:highlight w:val="yellow"/>
         </w:rPr>
         <w:t xml:space="preserve">The table should have a filter to view by last 24 hours, last 7 days, last </w:t>
       </w:r>
@@ -6939,6 +7026,7 @@
       <w:r>
         <w:rPr>
           <w:rFonts w:ascii="Courier New" w:hAnsi="Courier New" w:cs="Courier New"/>
+          <w:highlight w:val="yellow"/>
         </w:rPr>
         <w:t>one month</w:t>
       </w:r>
@@ -6946,6 +7034,7 @@
       <w:r>
         <w:rPr>
           <w:rFonts w:ascii="Courier New" w:hAnsi="Courier New" w:cs="Courier New"/>
+          <w:highlight w:val="yellow"/>
         </w:rPr>
         <w:t>, custom calendar.</w:t>
       </w:r>
@@ -6960,6 +7049,7 @@
       <w:r>
         <w:rPr>
           <w:rFonts w:ascii="Courier New" w:hAnsi="Courier New" w:cs="Courier New"/>
+          <w:highlight w:val="yellow"/>
         </w:rPr>
         <w:t>The top of the table should have a button to "Add New Partner".</w:t>
       </w:r>
@@ -6982,6 +7072,7 @@
       <w:r>
         <w:rPr>
           <w:rFonts w:ascii="Courier New" w:hAnsi="Courier New" w:cs="Courier New"/>
+          <w:highlight w:val="yellow"/>
         </w:rPr>
         <w:t>The add new partner page should be a web form with the following form fields: Partner Company, Select Country, Enter Company Phone, Enter Company Email, Enter Company Website, Enter First Name, Enter Last Name, Enter Email, Enter Phone, Submit.</w:t>
       </w:r>
@@ -6999,11 +7090,13 @@
         <w:pStyle w:val="PlainText"/>
         <w:rPr>
           <w:rFonts w:ascii="Courier New" w:hAnsi="Courier New" w:cs="Courier New"/>
-        </w:rPr>
-      </w:pPr>
-      <w:r>
-        <w:rPr>
-          <w:rFonts w:ascii="Courier New" w:hAnsi="Courier New" w:cs="Courier New"/>
+          <w:highlight w:val="yellow"/>
+        </w:rPr>
+      </w:pPr>
+      <w:r>
+        <w:rPr>
+          <w:rFonts w:ascii="Courier New" w:hAnsi="Courier New" w:cs="Courier New"/>
+          <w:highlight w:val="yellow"/>
         </w:rPr>
         <w:t>&gt;&gt;Manage Portfolio (Proposal Letter, Pricing)</w:t>
       </w:r>
@@ -7018,6 +7111,7 @@
       <w:r>
         <w:rPr>
           <w:rFonts w:ascii="Courier New" w:hAnsi="Courier New" w:cs="Courier New"/>
+          <w:highlight w:val="yellow"/>
         </w:rPr>
         <w:t>This is a table with the following columns: SN, Partner Company, Location, Module, Pricing, Action (View Proposal Letter).</w:t>
       </w:r>
@@ -7040,6 +7134,7 @@
       <w:r>
         <w:rPr>
           <w:rFonts w:ascii="Courier New" w:hAnsi="Courier New" w:cs="Courier New"/>
+          <w:highlight w:val="yellow"/>
         </w:rPr>
         <w:t>&gt;&gt;Partner Ratings</w:t>
       </w:r>
@@ -7054,6 +7149,7 @@
       <w:r>
         <w:rPr>
           <w:rFonts w:ascii="Courier New" w:hAnsi="Courier New" w:cs="Courier New"/>
+          <w:highlight w:val="yellow"/>
         </w:rPr>
         <w:t>This is a table with the following columns: SN, Partner Company, Location, Module, Ratings (User 5 stars).</w:t>
       </w:r>
@@ -7071,11 +7167,13 @@
         <w:pStyle w:val="PlainText"/>
         <w:rPr>
           <w:rFonts w:ascii="Courier New" w:hAnsi="Courier New" w:cs="Courier New"/>
-        </w:rPr>
-      </w:pPr>
-      <w:r>
-        <w:rPr>
-          <w:rFonts w:ascii="Courier New" w:hAnsi="Courier New" w:cs="Courier New"/>
+          <w:highlight w:val="yellow"/>
+        </w:rPr>
+      </w:pPr>
+      <w:r>
+        <w:rPr>
+          <w:rFonts w:ascii="Courier New" w:hAnsi="Courier New" w:cs="Courier New"/>
+          <w:highlight w:val="yellow"/>
         </w:rPr>
         <w:t>&gt;&gt;Manage Bids</w:t>
       </w:r>
@@ -7090,6 +7188,7 @@
       <w:r>
         <w:rPr>
           <w:rFonts w:ascii="Courier New" w:hAnsi="Courier New" w:cs="Courier New"/>
+          <w:highlight w:val="yellow"/>
         </w:rPr>
         <w:t>This is a table with the following columns: SN, Partner Company, Location, Module, Bid Price, Bid Status (</w:t>
       </w:r>
@@ -7097,6 +7196,7 @@
       <w:r>
         <w:rPr>
           <w:rFonts w:ascii="Courier New" w:hAnsi="Courier New" w:cs="Courier New"/>
+          <w:highlight w:val="yellow"/>
         </w:rPr>
         <w:t>Colour</w:t>
       </w:r>
@@ -7104,6 +7204,7 @@
       <w:r>
         <w:rPr>
           <w:rFonts w:ascii="Courier New" w:hAnsi="Courier New" w:cs="Courier New"/>
+          <w:highlight w:val="yellow"/>
         </w:rPr>
         <w:t xml:space="preserve"> Coded: Rejected, Accepted), Timestamp.</w:t>
       </w:r>
@@ -7126,6 +7227,7 @@
       <w:r>
         <w:rPr>
           <w:rFonts w:ascii="Courier New" w:hAnsi="Courier New" w:cs="Courier New"/>
+          <w:highlight w:val="yellow"/>
         </w:rPr>
         <w:t>&gt;&gt;Manage Hires</w:t>
       </w:r>
@@ -7140,6 +7242,7 @@
       <w:r>
         <w:rPr>
           <w:rFonts w:ascii="Courier New" w:hAnsi="Courier New" w:cs="Courier New"/>
+          <w:highlight w:val="yellow"/>
         </w:rPr>
         <w:t>This is a table with the following columns: SN, Partner Company, Location, Module, Hiring Company Name, Timestamp, Hire Price, Job Status (</w:t>
       </w:r>
@@ -7147,6 +7250,7 @@
       <w:r>
         <w:rPr>
           <w:rFonts w:ascii="Courier New" w:hAnsi="Courier New" w:cs="Courier New"/>
+          <w:highlight w:val="yellow"/>
         </w:rPr>
         <w:t>Colour</w:t>
       </w:r>
@@ -7154,6 +7258,7 @@
       <w:r>
         <w:rPr>
           <w:rFonts w:ascii="Courier New" w:hAnsi="Courier New" w:cs="Courier New"/>
+          <w:highlight w:val="yellow"/>
         </w:rPr>
         <w:t>-Coded: Completed, In-Progress), Rating (Use 5 star).</w:t>
       </w:r>
@@ -7176,6 +7281,7 @@
       <w:r>
         <w:rPr>
           <w:rFonts w:ascii="Courier New" w:hAnsi="Courier New" w:cs="Courier New"/>
+          <w:highlight w:val="yellow"/>
         </w:rPr>
         <w:t>&gt;&gt;Partner Wallet</w:t>
       </w:r>
@@ -7190,6 +7296,7 @@
       <w:r>
         <w:rPr>
           <w:rFonts w:ascii="Courier New" w:hAnsi="Courier New" w:cs="Courier New"/>
+          <w:highlight w:val="yellow"/>
         </w:rPr>
         <w:t>This is a table with the following columns: SN, Partner Company, Location, Wallet Balance, Total Withdrawal, Total Earning, Last Activity.</w:t>
       </w:r>
@@ -7207,11 +7314,13 @@
         <w:pStyle w:val="PlainText"/>
         <w:rPr>
           <w:rFonts w:ascii="Courier New" w:hAnsi="Courier New" w:cs="Courier New"/>
-        </w:rPr>
-      </w:pPr>
-      <w:r>
-        <w:rPr>
-          <w:rFonts w:ascii="Courier New" w:hAnsi="Courier New" w:cs="Courier New"/>
+          <w:color w:val="FF0000"/>
+        </w:rPr>
+      </w:pPr>
+      <w:r>
+        <w:rPr>
+          <w:rFonts w:ascii="Courier New" w:hAnsi="Courier New" w:cs="Courier New"/>
+          <w:color w:val="FF0000"/>
         </w:rPr>
         <w:t>&gt;&gt;Partner Instructions (Remove this menu - it is now deprecated)</w:t>
       </w:r>
@@ -7248,6 +7357,7 @@
       <w:r>
         <w:rPr>
           <w:rFonts w:ascii="Courier New" w:hAnsi="Courier New" w:cs="Courier New"/>
+          <w:highlight w:val="yellow"/>
         </w:rPr>
         <w:lastRenderedPageBreak/>
         <w:t>&gt;&gt;Manage Resellers</w:t>
@@ -7258,11 +7368,13 @@
         <w:pStyle w:val="PlainText"/>
         <w:rPr>
           <w:rFonts w:ascii="Courier New" w:hAnsi="Courier New" w:cs="Courier New"/>
-        </w:rPr>
-      </w:pPr>
-      <w:r>
-        <w:rPr>
-          <w:rFonts w:ascii="Courier New" w:hAnsi="Courier New" w:cs="Courier New"/>
+          <w:highlight w:val="yellow"/>
+        </w:rPr>
+      </w:pPr>
+      <w:r>
+        <w:rPr>
+          <w:rFonts w:ascii="Courier New" w:hAnsi="Courier New" w:cs="Courier New"/>
+          <w:highlight w:val="yellow"/>
         </w:rPr>
         <w:t>This is a table with the following columns: SN, Reseller Company, Location, Company Phone, Company Email, Company Website, First Name, Last Name, Email, Phone, Portfolio Modules, KYC Status (</w:t>
       </w:r>
@@ -7270,6 +7382,7 @@
       <w:r>
         <w:rPr>
           <w:rFonts w:ascii="Courier New" w:hAnsi="Courier New" w:cs="Courier New"/>
+          <w:highlight w:val="yellow"/>
         </w:rPr>
         <w:t>Colour</w:t>
       </w:r>
@@ -7277,6 +7390,7 @@
       <w:r>
         <w:rPr>
           <w:rFonts w:ascii="Courier New" w:hAnsi="Courier New" w:cs="Courier New"/>
+          <w:highlight w:val="yellow"/>
         </w:rPr>
         <w:t>-Coded: Unverified, Verified), Action (Download KYC Docs, Suspend).</w:t>
       </w:r>
@@ -7286,19 +7400,21 @@
         <w:pStyle w:val="PlainText"/>
         <w:rPr>
           <w:rFonts w:ascii="Courier New" w:hAnsi="Courier New" w:cs="Courier New"/>
-        </w:rPr>
-      </w:pPr>
-    </w:p>
-    <w:p>
-      <w:pPr>
-        <w:pStyle w:val="PlainText"/>
-        <w:rPr>
-          <w:rFonts w:ascii="Courier New" w:hAnsi="Courier New" w:cs="Courier New"/>
-        </w:rPr>
-      </w:pPr>
-      <w:r>
-        <w:rPr>
-          <w:rFonts w:ascii="Courier New" w:hAnsi="Courier New" w:cs="Courier New"/>
+          <w:highlight w:val="yellow"/>
+        </w:rPr>
+      </w:pPr>
+    </w:p>
+    <w:p>
+      <w:pPr>
+        <w:pStyle w:val="PlainText"/>
+        <w:rPr>
+          <w:rFonts w:ascii="Courier New" w:hAnsi="Courier New" w:cs="Courier New"/>
+        </w:rPr>
+      </w:pPr>
+      <w:r>
+        <w:rPr>
+          <w:rFonts w:ascii="Courier New" w:hAnsi="Courier New" w:cs="Courier New"/>
+          <w:highlight w:val="yellow"/>
         </w:rPr>
         <w:t xml:space="preserve">The table should have a filter to view by last 24 hours, last 7 days, last </w:t>
       </w:r>
@@ -7306,6 +7422,7 @@
       <w:r>
         <w:rPr>
           <w:rFonts w:ascii="Courier New" w:hAnsi="Courier New" w:cs="Courier New"/>
+          <w:highlight w:val="yellow"/>
         </w:rPr>
         <w:t>one month</w:t>
       </w:r>
@@ -7313,6 +7430,7 @@
       <w:r>
         <w:rPr>
           <w:rFonts w:ascii="Courier New" w:hAnsi="Courier New" w:cs="Courier New"/>
+          <w:highlight w:val="yellow"/>
         </w:rPr>
         <w:t>, custom calendar.</w:t>
       </w:r>
@@ -7327,6 +7445,7 @@
       <w:r>
         <w:rPr>
           <w:rFonts w:ascii="Courier New" w:hAnsi="Courier New" w:cs="Courier New"/>
+          <w:highlight w:val="yellow"/>
         </w:rPr>
         <w:t>The top of the table should have a button to "Add New Resellers".</w:t>
       </w:r>
@@ -7349,6 +7468,7 @@
       <w:r>
         <w:rPr>
           <w:rFonts w:ascii="Courier New" w:hAnsi="Courier New" w:cs="Courier New"/>
+          <w:highlight w:val="yellow"/>
         </w:rPr>
         <w:t>The add new Resellers page should be a web form with the following form fields: Reseller Company, Select Country, Enter Company Phone, Enter Company Email, Enter Company Website, Enter First Name, Enter Last Name, Enter Email, Enter Phone, Submit.</w:t>
       </w:r>
@@ -7371,6 +7491,7 @@
       <w:r>
         <w:rPr>
           <w:rFonts w:ascii="Courier New" w:hAnsi="Courier New" w:cs="Courier New"/>
+          <w:highlight w:val="yellow"/>
         </w:rPr>
         <w:t>&gt;&gt;Reseller Customers</w:t>
       </w:r>
@@ -7385,28 +7506,36 @@
       <w:r>
         <w:rPr>
           <w:rFonts w:ascii="Courier New" w:hAnsi="Courier New" w:cs="Courier New"/>
-        </w:rPr>
-        <w:t xml:space="preserve">This is a table with the following columns: SN, Reseller Company, Location, Customer Company, Customer Email, Customer Phone, Subscribed Module, Billing Cycle, Payment Status (Paying, Not Paying), Timestamp, Action (Suspend) </w:t>
-      </w:r>
-    </w:p>
-    <w:p>
-      <w:pPr>
-        <w:pStyle w:val="PlainText"/>
-        <w:rPr>
-          <w:rFonts w:ascii="Courier New" w:hAnsi="Courier New" w:cs="Courier New"/>
-        </w:rPr>
-      </w:pPr>
-    </w:p>
-    <w:p>
-      <w:pPr>
-        <w:pStyle w:val="PlainText"/>
-        <w:rPr>
-          <w:rFonts w:ascii="Courier New" w:hAnsi="Courier New" w:cs="Courier New"/>
-        </w:rPr>
-      </w:pPr>
-      <w:r>
-        <w:rPr>
-          <w:rFonts w:ascii="Courier New" w:hAnsi="Courier New" w:cs="Courier New"/>
+          <w:highlight w:val="yellow"/>
+        </w:rPr>
+        <w:t>This is a table with the following columns: SN, Reseller Company, Location, Customer Company, Customer Email, Customer Phone, Subscribed Module, Billing Cycle, Payment Status (Paying, Not Paying), Timestamp, Action (Suspend)</w:t>
+      </w:r>
+      <w:r>
+        <w:rPr>
+          <w:rFonts w:ascii="Courier New" w:hAnsi="Courier New" w:cs="Courier New"/>
+        </w:rPr>
+        <w:t xml:space="preserve"> </w:t>
+      </w:r>
+    </w:p>
+    <w:p>
+      <w:pPr>
+        <w:pStyle w:val="PlainText"/>
+        <w:rPr>
+          <w:rFonts w:ascii="Courier New" w:hAnsi="Courier New" w:cs="Courier New"/>
+        </w:rPr>
+      </w:pPr>
+    </w:p>
+    <w:p>
+      <w:pPr>
+        <w:pStyle w:val="PlainText"/>
+        <w:rPr>
+          <w:rFonts w:ascii="Courier New" w:hAnsi="Courier New" w:cs="Courier New"/>
+        </w:rPr>
+      </w:pPr>
+      <w:r>
+        <w:rPr>
+          <w:rFonts w:ascii="Courier New" w:hAnsi="Courier New" w:cs="Courier New"/>
+          <w:highlight w:val="yellow"/>
         </w:rPr>
         <w:t xml:space="preserve">The table should have a filter to view by last 24 hours, last 7 days, last </w:t>
       </w:r>
@@ -7414,6 +7543,7 @@
       <w:r>
         <w:rPr>
           <w:rFonts w:ascii="Courier New" w:hAnsi="Courier New" w:cs="Courier New"/>
+          <w:highlight w:val="yellow"/>
         </w:rPr>
         <w:t>one month</w:t>
       </w:r>
@@ -7421,6 +7551,7 @@
       <w:r>
         <w:rPr>
           <w:rFonts w:ascii="Courier New" w:hAnsi="Courier New" w:cs="Courier New"/>
+          <w:highlight w:val="yellow"/>
         </w:rPr>
         <w:t>, custom calendar.</w:t>
       </w:r>
@@ -7435,6 +7566,7 @@
       <w:r>
         <w:rPr>
           <w:rFonts w:ascii="Courier New" w:hAnsi="Courier New" w:cs="Courier New"/>
+          <w:highlight w:val="yellow"/>
         </w:rPr>
         <w:t>The top of the table should have a button to "Add New Reseller Customer".</w:t>
       </w:r>
@@ -7457,6 +7589,7 @@
       <w:r>
         <w:rPr>
           <w:rFonts w:ascii="Courier New" w:hAnsi="Courier New" w:cs="Courier New"/>
+          <w:highlight w:val="yellow"/>
         </w:rPr>
         <w:t>The add new reseller customer should open a web page with form fields: Select Reseller, Enter Customer Company Name, Customer Email, Customer Phone, Submit.</w:t>
       </w:r>
@@ -7479,6 +7612,7 @@
       <w:r>
         <w:rPr>
           <w:rFonts w:ascii="Courier New" w:hAnsi="Courier New" w:cs="Courier New"/>
+          <w:highlight w:val="yellow"/>
         </w:rPr>
         <w:t>&gt;&gt;Reseller Sales</w:t>
       </w:r>
@@ -7493,6 +7627,7 @@
       <w:r>
         <w:rPr>
           <w:rFonts w:ascii="Courier New" w:hAnsi="Courier New" w:cs="Courier New"/>
+          <w:highlight w:val="yellow"/>
         </w:rPr>
         <w:t>This is a table with the following columns: SN, Reseller Company, Location, Customer Company, Subscribed Module, Paid Amount, Payment Method (Card, Transfer, Cheque), Timestamp.</w:t>
       </w:r>
@@ -7515,6 +7650,7 @@
       <w:r>
         <w:rPr>
           <w:rFonts w:ascii="Courier New" w:hAnsi="Courier New" w:cs="Courier New"/>
+          <w:highlight w:val="yellow"/>
         </w:rPr>
         <w:t xml:space="preserve">The table should have a filter to view by last 24 hours, last 7 days, last </w:t>
       </w:r>
@@ -7522,6 +7658,7 @@
       <w:r>
         <w:rPr>
           <w:rFonts w:ascii="Courier New" w:hAnsi="Courier New" w:cs="Courier New"/>
+          <w:highlight w:val="yellow"/>
         </w:rPr>
         <w:t>one month</w:t>
       </w:r>
@@ -7529,6 +7666,7 @@
       <w:r>
         <w:rPr>
           <w:rFonts w:ascii="Courier New" w:hAnsi="Courier New" w:cs="Courier New"/>
+          <w:highlight w:val="yellow"/>
         </w:rPr>
         <w:t>, custom calendar.</w:t>
       </w:r>
@@ -7546,11 +7684,13 @@
         <w:pStyle w:val="PlainText"/>
         <w:rPr>
           <w:rFonts w:ascii="Courier New" w:hAnsi="Courier New" w:cs="Courier New"/>
-        </w:rPr>
-      </w:pPr>
-      <w:r>
-        <w:rPr>
-          <w:rFonts w:ascii="Courier New" w:hAnsi="Courier New" w:cs="Courier New"/>
+          <w:highlight w:val="yellow"/>
+        </w:rPr>
+      </w:pPr>
+      <w:r>
+        <w:rPr>
+          <w:rFonts w:ascii="Courier New" w:hAnsi="Courier New" w:cs="Courier New"/>
+          <w:highlight w:val="yellow"/>
         </w:rPr>
         <w:t>&gt;&gt;Reseller Wallet</w:t>
       </w:r>
@@ -7565,6 +7705,7 @@
       <w:r>
         <w:rPr>
           <w:rFonts w:ascii="Courier New" w:hAnsi="Courier New" w:cs="Courier New"/>
+          <w:highlight w:val="yellow"/>
         </w:rPr>
         <w:t>This is a table with the following columns: SN, Reseller Company, Location, Wallet Balance, Total Withdrawal, Total Earning, Last Activity.</w:t>
       </w:r>
@@ -7595,6 +7736,7 @@
       <w:r>
         <w:rPr>
           <w:rFonts w:ascii="Courier New" w:hAnsi="Courier New" w:cs="Courier New"/>
+          <w:highlight w:val="yellow"/>
         </w:rPr>
         <w:t>&gt;Audit Trail Data</w:t>
       </w:r>
@@ -7609,6 +7751,7 @@
       <w:r>
         <w:rPr>
           <w:rFonts w:ascii="Courier New" w:hAnsi="Courier New" w:cs="Courier New"/>
+          <w:highlight w:val="yellow"/>
         </w:rPr>
         <w:t>&gt;&gt;Global Audit Trail</w:t>
       </w:r>
@@ -7623,6 +7766,7 @@
       <w:r>
         <w:rPr>
           <w:rFonts w:ascii="Courier New" w:hAnsi="Courier New" w:cs="Courier New"/>
+          <w:highlight w:val="yellow"/>
         </w:rPr>
         <w:t>&gt;&gt;&gt;&gt;Admin Authentication Log</w:t>
       </w:r>
@@ -7637,6 +7781,7 @@
       <w:r>
         <w:rPr>
           <w:rFonts w:ascii="Courier New" w:hAnsi="Courier New" w:cs="Courier New"/>
+          <w:highlight w:val="yellow"/>
         </w:rPr>
         <w:t xml:space="preserve">This is a table with the following column: SN, First Name, Last Name, Email, Phone, </w:t>
       </w:r>
@@ -7644,6 +7789,8 @@
       <w:r>
         <w:rPr>
           <w:rFonts w:ascii="Courier New" w:hAnsi="Courier New" w:cs="Courier New"/>
+          <w:highlight w:val="yellow"/>
+          <w:u w:val="single"/>
         </w:rPr>
         <w:t>Authetication</w:t>
       </w:r>
@@ -7651,6 +7798,8 @@
       <w:r>
         <w:rPr>
           <w:rFonts w:ascii="Courier New" w:hAnsi="Courier New" w:cs="Courier New"/>
+          <w:highlight w:val="yellow"/>
+          <w:u w:val="single"/>
         </w:rPr>
         <w:t xml:space="preserve"> Status (Successful, Failed), Timestamp.</w:t>
       </w:r>
@@ -7673,6 +7822,7 @@
       <w:r>
         <w:rPr>
           <w:rFonts w:ascii="Courier New" w:hAnsi="Courier New" w:cs="Courier New"/>
+          <w:highlight w:val="yellow"/>
         </w:rPr>
         <w:t>&gt;&gt;&gt;&gt;Admin Session Log</w:t>
       </w:r>
@@ -7687,6 +7837,7 @@
       <w:r>
         <w:rPr>
           <w:rFonts w:ascii="Courier New" w:hAnsi="Courier New" w:cs="Courier New"/>
+          <w:highlight w:val="yellow"/>
         </w:rPr>
         <w:t>This is a table with the following column: SN, First Name, Last Name, Email, Phone, Session Date, Session Start Time, Session End Time, Total Duration.</w:t>
       </w:r>
@@ -7709,6 +7860,7 @@
       <w:r>
         <w:rPr>
           <w:rFonts w:ascii="Courier New" w:hAnsi="Courier New" w:cs="Courier New"/>
+          <w:highlight w:val="yellow"/>
         </w:rPr>
         <w:t>&gt;&gt;&gt;&gt;Admin Activity Log</w:t>
       </w:r>
@@ -7723,6 +7875,7 @@
       <w:r>
         <w:rPr>
           <w:rFonts w:ascii="Courier New" w:hAnsi="Courier New" w:cs="Courier New"/>
+          <w:highlight w:val="yellow"/>
         </w:rPr>
         <w:lastRenderedPageBreak/>
         <w:t>This is a table with the following column: SN, First Name, Last Name, Email, Phone, Action, Timestamp.</w:t>
@@ -7746,6 +7899,7 @@
       <w:r>
         <w:rPr>
           <w:rFonts w:ascii="Courier New" w:hAnsi="Courier New" w:cs="Courier New"/>
+          <w:highlight w:val="yellow"/>
         </w:rPr>
         <w:t>&gt;&gt;&gt;&gt;Admin Password Reset Log</w:t>
       </w:r>
@@ -7760,6 +7914,7 @@
       <w:r>
         <w:rPr>
           <w:rFonts w:ascii="Courier New" w:hAnsi="Courier New" w:cs="Courier New"/>
+          <w:highlight w:val="yellow"/>
         </w:rPr>
         <w:t>This is a table with the following column: SN, First Name, Last Name, Email, Phone, Reset Status (Successful, Failed), Timestamp.</w:t>
       </w:r>
@@ -7790,6 +7945,7 @@
       <w:r>
         <w:rPr>
           <w:rFonts w:ascii="Courier New" w:hAnsi="Courier New" w:cs="Courier New"/>
+          <w:highlight w:val="yellow"/>
         </w:rPr>
         <w:t>&gt;&gt;Company Audit Trail</w:t>
       </w:r>
@@ -7804,6 +7960,7 @@
       <w:r>
         <w:rPr>
           <w:rFonts w:ascii="Courier New" w:hAnsi="Courier New" w:cs="Courier New"/>
+          <w:highlight w:val="yellow"/>
         </w:rPr>
         <w:t>&gt;&gt;&gt;&gt;Company Authentication Log</w:t>
       </w:r>
@@ -7818,6 +7975,7 @@
       <w:r>
         <w:rPr>
           <w:rFonts w:ascii="Courier New" w:hAnsi="Courier New" w:cs="Courier New"/>
+          <w:highlight w:val="yellow"/>
         </w:rPr>
         <w:t xml:space="preserve">This is a table with the following column: SN, Company Name, Location, First Name, Last Name, Email, Phone, </w:t>
       </w:r>
@@ -7825,6 +7983,7 @@
       <w:r>
         <w:rPr>
           <w:rFonts w:ascii="Courier New" w:hAnsi="Courier New" w:cs="Courier New"/>
+          <w:highlight w:val="yellow"/>
         </w:rPr>
         <w:t>Authetication</w:t>
       </w:r>
@@ -7832,6 +7991,7 @@
       <w:r>
         <w:rPr>
           <w:rFonts w:ascii="Courier New" w:hAnsi="Courier New" w:cs="Courier New"/>
+          <w:highlight w:val="yellow"/>
         </w:rPr>
         <w:t xml:space="preserve"> Status (Successful, Failed), Timestamp.</w:t>
       </w:r>
@@ -7854,6 +8014,7 @@
       <w:r>
         <w:rPr>
           <w:rFonts w:ascii="Courier New" w:hAnsi="Courier New" w:cs="Courier New"/>
+          <w:highlight w:val="yellow"/>
         </w:rPr>
         <w:t>&gt;&gt;&gt;&gt;Company Session Log</w:t>
       </w:r>
@@ -7868,6 +8029,7 @@
       <w:r>
         <w:rPr>
           <w:rFonts w:ascii="Courier New" w:hAnsi="Courier New" w:cs="Courier New"/>
+          <w:highlight w:val="yellow"/>
         </w:rPr>
         <w:t>This is a table with the following column: SN, Company Name, Location, First Name, Last Name, Email, Phone, Session Date, Session Start Time, Session End Time, Total Duration.</w:t>
       </w:r>
@@ -7890,6 +8052,7 @@
       <w:r>
         <w:rPr>
           <w:rFonts w:ascii="Courier New" w:hAnsi="Courier New" w:cs="Courier New"/>
+          <w:highlight w:val="yellow"/>
         </w:rPr>
         <w:t>&gt;&gt;&gt;&gt;Company Activity Log</w:t>
       </w:r>
@@ -7904,6 +8067,7 @@
       <w:r>
         <w:rPr>
           <w:rFonts w:ascii="Courier New" w:hAnsi="Courier New" w:cs="Courier New"/>
+          <w:highlight w:val="yellow"/>
         </w:rPr>
         <w:t>This is a table with the following column: SN, Company Name, Location, First Name, Last Name, Email, Phone, Action, Timestamp.</w:t>
       </w:r>
@@ -7926,6 +8090,7 @@
       <w:r>
         <w:rPr>
           <w:rFonts w:ascii="Courier New" w:hAnsi="Courier New" w:cs="Courier New"/>
+          <w:highlight w:val="yellow"/>
         </w:rPr>
         <w:t>&gt;&gt;&gt;&gt;Company Password Reset Log</w:t>
       </w:r>
@@ -7940,6 +8105,7 @@
       <w:r>
         <w:rPr>
           <w:rFonts w:ascii="Courier New" w:hAnsi="Courier New" w:cs="Courier New"/>
+          <w:highlight w:val="yellow"/>
         </w:rPr>
         <w:t>This is a table with the following column: SN, Company Name, Location, First Name, Last Name, Email, Phone, Reset Status (Successful, Failed), Timestamp.</w:t>
       </w:r>
@@ -7962,6 +8128,7 @@
       <w:r>
         <w:rPr>
           <w:rFonts w:ascii="Courier New" w:hAnsi="Courier New" w:cs="Courier New"/>
+          <w:highlight w:val="yellow"/>
         </w:rPr>
         <w:t>&gt;&gt;Partner Audit Trail</w:t>
       </w:r>
@@ -7976,6 +8143,7 @@
       <w:r>
         <w:rPr>
           <w:rFonts w:ascii="Courier New" w:hAnsi="Courier New" w:cs="Courier New"/>
+          <w:highlight w:val="yellow"/>
         </w:rPr>
         <w:t>&gt;&gt;&gt;&gt;Partner Authentication Log</w:t>
       </w:r>
@@ -7990,6 +8158,7 @@
       <w:r>
         <w:rPr>
           <w:rFonts w:ascii="Courier New" w:hAnsi="Courier New" w:cs="Courier New"/>
+          <w:highlight w:val="yellow"/>
         </w:rPr>
         <w:t xml:space="preserve">This is a table with the following column: SN, Company Name, Location, First Name, Last Name, Email, Phone, </w:t>
       </w:r>
@@ -7997,6 +8166,7 @@
       <w:r>
         <w:rPr>
           <w:rFonts w:ascii="Courier New" w:hAnsi="Courier New" w:cs="Courier New"/>
+          <w:highlight w:val="yellow"/>
         </w:rPr>
         <w:t>Authetication</w:t>
       </w:r>
@@ -8004,6 +8174,7 @@
       <w:r>
         <w:rPr>
           <w:rFonts w:ascii="Courier New" w:hAnsi="Courier New" w:cs="Courier New"/>
+          <w:highlight w:val="yellow"/>
         </w:rPr>
         <w:t xml:space="preserve"> Status (Successful, Failed), Timestamp.</w:t>
       </w:r>
@@ -8026,6 +8197,7 @@
       <w:r>
         <w:rPr>
           <w:rFonts w:ascii="Courier New" w:hAnsi="Courier New" w:cs="Courier New"/>
+          <w:highlight w:val="yellow"/>
         </w:rPr>
         <w:t>&gt;&gt;&gt;&gt;Partner Session Log</w:t>
       </w:r>
@@ -8040,6 +8212,7 @@
       <w:r>
         <w:rPr>
           <w:rFonts w:ascii="Courier New" w:hAnsi="Courier New" w:cs="Courier New"/>
+          <w:highlight w:val="yellow"/>
         </w:rPr>
         <w:t>This is a table with the following column: SN, Company Name, Location, First Name, Last Name, Email, Phone, Session Date, Session Start Time, Session End Time, Total Duration.</w:t>
       </w:r>
@@ -8062,6 +8235,7 @@
       <w:r>
         <w:rPr>
           <w:rFonts w:ascii="Courier New" w:hAnsi="Courier New" w:cs="Courier New"/>
+          <w:highlight w:val="yellow"/>
         </w:rPr>
         <w:t>&gt;&gt;&gt;&gt;Partner Activity Log</w:t>
       </w:r>
@@ -8076,6 +8250,7 @@
       <w:r>
         <w:rPr>
           <w:rFonts w:ascii="Courier New" w:hAnsi="Courier New" w:cs="Courier New"/>
+          <w:highlight w:val="yellow"/>
         </w:rPr>
         <w:t>This is a table with the following column: SN, Company Name, Location, First Name, Last Name, Email, Phone, Action, Timestamp.</w:t>
       </w:r>
@@ -8098,6 +8273,7 @@
       <w:r>
         <w:rPr>
           <w:rFonts w:ascii="Courier New" w:hAnsi="Courier New" w:cs="Courier New"/>
+          <w:highlight w:val="yellow"/>
         </w:rPr>
         <w:t>&gt;&gt;&gt;&gt;Partner Password Reset Log</w:t>
       </w:r>
@@ -8112,6 +8288,7 @@
       <w:r>
         <w:rPr>
           <w:rFonts w:ascii="Courier New" w:hAnsi="Courier New" w:cs="Courier New"/>
+          <w:highlight w:val="yellow"/>
         </w:rPr>
         <w:t>This is a table with the following column: SN, Company Name, Location, First Name, Last Name, Email, Phone, Reset Status (Successful, Failed), Timestamp.</w:t>
       </w:r>
@@ -8134,6 +8311,7 @@
       <w:r>
         <w:rPr>
           <w:rFonts w:ascii="Courier New" w:hAnsi="Courier New" w:cs="Courier New"/>
+          <w:highlight w:val="yellow"/>
         </w:rPr>
         <w:t>&gt;&gt;Reseller Audit Trail</w:t>
       </w:r>
@@ -8148,6 +8326,7 @@
       <w:r>
         <w:rPr>
           <w:rFonts w:ascii="Courier New" w:hAnsi="Courier New" w:cs="Courier New"/>
+          <w:highlight w:val="yellow"/>
         </w:rPr>
         <w:t>&gt;&gt;&gt;&gt;Reseller Authentication Log</w:t>
       </w:r>
@@ -8162,6 +8341,7 @@
       <w:r>
         <w:rPr>
           <w:rFonts w:ascii="Courier New" w:hAnsi="Courier New" w:cs="Courier New"/>
+          <w:highlight w:val="yellow"/>
         </w:rPr>
         <w:t xml:space="preserve">This is a table with the following column: SN, Company Name, Location, First Name, Last Name, Email, Phone, </w:t>
       </w:r>
@@ -8169,6 +8349,7 @@
       <w:r>
         <w:rPr>
           <w:rFonts w:ascii="Courier New" w:hAnsi="Courier New" w:cs="Courier New"/>
+          <w:highlight w:val="yellow"/>
         </w:rPr>
         <w:t>Authetication</w:t>
       </w:r>
@@ -8176,6 +8357,7 @@
       <w:r>
         <w:rPr>
           <w:rFonts w:ascii="Courier New" w:hAnsi="Courier New" w:cs="Courier New"/>
+          <w:highlight w:val="yellow"/>
         </w:rPr>
         <w:t xml:space="preserve"> Status (Successful, Failed), Timestamp.</w:t>
       </w:r>
@@ -8198,6 +8380,7 @@
       <w:r>
         <w:rPr>
           <w:rFonts w:ascii="Courier New" w:hAnsi="Courier New" w:cs="Courier New"/>
+          <w:highlight w:val="yellow"/>
         </w:rPr>
         <w:lastRenderedPageBreak/>
         <w:t>&gt;&gt;&gt;&gt;Reseller Session Log</w:t>
@@ -8213,6 +8396,7 @@
       <w:r>
         <w:rPr>
           <w:rFonts w:ascii="Courier New" w:hAnsi="Courier New" w:cs="Courier New"/>
+          <w:highlight w:val="yellow"/>
         </w:rPr>
         <w:t>This is a table with the following column: SN, Company Name, Location, First Name, Last Name, Email, Phone, Session Date, Session Start Time, Session End Time, Total Duration.</w:t>
       </w:r>
@@ -8235,6 +8419,7 @@
       <w:r>
         <w:rPr>
           <w:rFonts w:ascii="Courier New" w:hAnsi="Courier New" w:cs="Courier New"/>
+          <w:highlight w:val="yellow"/>
         </w:rPr>
         <w:t>&gt;&gt;&gt;&gt;Reseller Activity Log</w:t>
       </w:r>
@@ -8249,6 +8434,7 @@
       <w:r>
         <w:rPr>
           <w:rFonts w:ascii="Courier New" w:hAnsi="Courier New" w:cs="Courier New"/>
+          <w:highlight w:val="yellow"/>
         </w:rPr>
         <w:t>This is a table with the following column: SN, Company Name, Location, First Name, Last Name, Email, Phone, Action, Timestamp.</w:t>
       </w:r>
@@ -8271,6 +8457,7 @@
       <w:r>
         <w:rPr>
           <w:rFonts w:ascii="Courier New" w:hAnsi="Courier New" w:cs="Courier New"/>
+          <w:highlight w:val="yellow"/>
         </w:rPr>
         <w:t>&gt;&gt;&gt;&gt;Reseller Password Reset Log</w:t>
       </w:r>
@@ -8285,6 +8472,7 @@
       <w:r>
         <w:rPr>
           <w:rFonts w:ascii="Courier New" w:hAnsi="Courier New" w:cs="Courier New"/>
+          <w:highlight w:val="yellow"/>
         </w:rPr>
         <w:t>This is a table with the following column: SN, Company Name, Location, First Name, Last Name, Email, Phone, Reset Status (Successful, Failed), Timestamp.</w:t>
       </w:r>
@@ -8310,11 +8498,13 @@
         <w:pStyle w:val="PlainText"/>
         <w:rPr>
           <w:rFonts w:ascii="Courier New" w:hAnsi="Courier New" w:cs="Courier New"/>
-        </w:rPr>
-      </w:pPr>
-      <w:r>
-        <w:rPr>
-          <w:rFonts w:ascii="Courier New" w:hAnsi="Courier New" w:cs="Courier New"/>
+          <w:highlight w:val="yellow"/>
+        </w:rPr>
+      </w:pPr>
+      <w:r>
+        <w:rPr>
+          <w:rFonts w:ascii="Courier New" w:hAnsi="Courier New" w:cs="Courier New"/>
+          <w:highlight w:val="yellow"/>
         </w:rPr>
         <w:t>&gt;&gt;Candidate Audit Trail</w:t>
       </w:r>
@@ -8329,6 +8519,7 @@
       <w:r>
         <w:rPr>
           <w:rFonts w:ascii="Courier New" w:hAnsi="Courier New" w:cs="Courier New"/>
+          <w:highlight w:val="yellow"/>
         </w:rPr>
         <w:t>&gt;&gt;&gt;&gt;Candidate Authentication Log</w:t>
       </w:r>
@@ -8343,6 +8534,7 @@
       <w:r>
         <w:rPr>
           <w:rFonts w:ascii="Courier New" w:hAnsi="Courier New" w:cs="Courier New"/>
+          <w:highlight w:val="yellow"/>
         </w:rPr>
         <w:t xml:space="preserve">This is a table with the following column: SN, First Name, Last Name, Email, Phone, </w:t>
       </w:r>
@@ -8350,6 +8542,7 @@
       <w:r>
         <w:rPr>
           <w:rFonts w:ascii="Courier New" w:hAnsi="Courier New" w:cs="Courier New"/>
+          <w:highlight w:val="yellow"/>
         </w:rPr>
         <w:t>Authetication</w:t>
       </w:r>
@@ -8357,6 +8550,7 @@
       <w:r>
         <w:rPr>
           <w:rFonts w:ascii="Courier New" w:hAnsi="Courier New" w:cs="Courier New"/>
+          <w:highlight w:val="yellow"/>
         </w:rPr>
         <w:t xml:space="preserve"> Status (Successful, Failed), Timestamp.</w:t>
       </w:r>
@@ -8379,6 +8573,7 @@
       <w:r>
         <w:rPr>
           <w:rFonts w:ascii="Courier New" w:hAnsi="Courier New" w:cs="Courier New"/>
+          <w:highlight w:val="yellow"/>
         </w:rPr>
         <w:t>&gt;&gt;&gt;&gt;Candidate Session Log</w:t>
       </w:r>
@@ -8393,6 +8588,7 @@
       <w:r>
         <w:rPr>
           <w:rFonts w:ascii="Courier New" w:hAnsi="Courier New" w:cs="Courier New"/>
+          <w:highlight w:val="yellow"/>
         </w:rPr>
         <w:t>This is a table with the following column: SN, First Name, Last Name, Email, Phone, Session Date, Session Start Time, Session End Time, Total Duration.</w:t>
       </w:r>
@@ -8415,6 +8611,7 @@
       <w:r>
         <w:rPr>
           <w:rFonts w:ascii="Courier New" w:hAnsi="Courier New" w:cs="Courier New"/>
+          <w:highlight w:val="yellow"/>
         </w:rPr>
         <w:t>&gt;&gt;&gt;&gt;Candidate Activity Log</w:t>
       </w:r>
@@ -8429,6 +8626,7 @@
       <w:r>
         <w:rPr>
           <w:rFonts w:ascii="Courier New" w:hAnsi="Courier New" w:cs="Courier New"/>
+          <w:highlight w:val="yellow"/>
         </w:rPr>
         <w:t>This is a table with the following column: SN, First Name, Last Name, Email, Phone, Action, Timestamp.</w:t>
       </w:r>
@@ -8451,6 +8649,7 @@
       <w:r>
         <w:rPr>
           <w:rFonts w:ascii="Courier New" w:hAnsi="Courier New" w:cs="Courier New"/>
+          <w:highlight w:val="yellow"/>
         </w:rPr>
         <w:t>&gt;&gt;&gt;&gt;Candidate Password Reset Log</w:t>
       </w:r>
@@ -8465,6 +8664,7 @@
       <w:r>
         <w:rPr>
           <w:rFonts w:ascii="Courier New" w:hAnsi="Courier New" w:cs="Courier New"/>
+          <w:highlight w:val="yellow"/>
         </w:rPr>
         <w:t>This is a table with the following column: SN, First Name, Last Name, Email, Phone, Reset Status (Successful, Failed), Timestamp.</w:t>
       </w:r>
@@ -8495,20 +8695,28 @@
       <w:r>
         <w:rPr>
           <w:rFonts w:ascii="Courier New" w:hAnsi="Courier New" w:cs="Courier New"/>
-        </w:rPr>
-        <w:t xml:space="preserve">&gt; General Settings </w:t>
-      </w:r>
-    </w:p>
-    <w:p>
-      <w:pPr>
-        <w:pStyle w:val="PlainText"/>
-        <w:rPr>
-          <w:rFonts w:ascii="Courier New" w:hAnsi="Courier New" w:cs="Courier New"/>
-        </w:rPr>
-      </w:pPr>
-      <w:r>
-        <w:rPr>
-          <w:rFonts w:ascii="Courier New" w:hAnsi="Courier New" w:cs="Courier New"/>
+          <w:highlight w:val="yellow"/>
+        </w:rPr>
+        <w:t>&gt; General Settings</w:t>
+      </w:r>
+      <w:r>
+        <w:rPr>
+          <w:rFonts w:ascii="Courier New" w:hAnsi="Courier New" w:cs="Courier New"/>
+        </w:rPr>
+        <w:t xml:space="preserve"> </w:t>
+      </w:r>
+    </w:p>
+    <w:p>
+      <w:pPr>
+        <w:pStyle w:val="PlainText"/>
+        <w:rPr>
+          <w:rFonts w:ascii="Courier New" w:hAnsi="Courier New" w:cs="Courier New"/>
+        </w:rPr>
+      </w:pPr>
+      <w:r>
+        <w:rPr>
+          <w:rFonts w:ascii="Courier New" w:hAnsi="Courier New" w:cs="Courier New"/>
+          <w:highlight w:val="yellow"/>
         </w:rPr>
         <w:t>&gt;&gt;Role Based Manager</w:t>
       </w:r>
@@ -8523,6 +8731,7 @@
       <w:r>
         <w:rPr>
           <w:rFonts w:ascii="Courier New" w:hAnsi="Courier New" w:cs="Courier New"/>
+          <w:highlight w:val="yellow"/>
         </w:rPr>
         <w:t xml:space="preserve">This is a page </w:t>
       </w:r>
@@ -8530,6 +8739,7 @@
       <w:r>
         <w:rPr>
           <w:rFonts w:ascii="Courier New" w:hAnsi="Courier New" w:cs="Courier New"/>
+          <w:highlight w:val="yellow"/>
         </w:rPr>
         <w:t>splitted</w:t>
       </w:r>
@@ -8537,28 +8747,37 @@
       <w:r>
         <w:rPr>
           <w:rFonts w:ascii="Courier New" w:hAnsi="Courier New" w:cs="Courier New"/>
-        </w:rPr>
-        <w:t xml:space="preserve"> into 40/60 columns; </w:t>
-      </w:r>
-    </w:p>
-    <w:p>
-      <w:pPr>
-        <w:pStyle w:val="PlainText"/>
-        <w:rPr>
-          <w:rFonts w:ascii="Courier New" w:hAnsi="Courier New" w:cs="Courier New"/>
-        </w:rPr>
-      </w:pPr>
-    </w:p>
-    <w:p>
-      <w:pPr>
-        <w:pStyle w:val="PlainText"/>
-        <w:rPr>
-          <w:rFonts w:ascii="Courier New" w:hAnsi="Courier New" w:cs="Courier New"/>
-        </w:rPr>
-      </w:pPr>
-      <w:r>
-        <w:rPr>
-          <w:rFonts w:ascii="Courier New" w:hAnsi="Courier New" w:cs="Courier New"/>
+          <w:highlight w:val="yellow"/>
+        </w:rPr>
+        <w:t xml:space="preserve"> into 40/60 columns;</w:t>
+      </w:r>
+      <w:r>
+        <w:rPr>
+          <w:rFonts w:ascii="Courier New" w:hAnsi="Courier New" w:cs="Courier New"/>
+        </w:rPr>
+        <w:t xml:space="preserve"> </w:t>
+      </w:r>
+    </w:p>
+    <w:p>
+      <w:pPr>
+        <w:pStyle w:val="PlainText"/>
+        <w:rPr>
+          <w:rFonts w:ascii="Courier New" w:hAnsi="Courier New" w:cs="Courier New"/>
+        </w:rPr>
+      </w:pPr>
+    </w:p>
+    <w:p>
+      <w:pPr>
+        <w:pStyle w:val="PlainText"/>
+        <w:rPr>
+          <w:rFonts w:ascii="Courier New" w:hAnsi="Courier New" w:cs="Courier New"/>
+          <w:highlight w:val="yellow"/>
+        </w:rPr>
+      </w:pPr>
+      <w:r>
+        <w:rPr>
+          <w:rFonts w:ascii="Courier New" w:hAnsi="Courier New" w:cs="Courier New"/>
+          <w:highlight w:val="yellow"/>
         </w:rPr>
         <w:t xml:space="preserve">The 40 </w:t>
       </w:r>
@@ -8566,6 +8785,7 @@
       <w:r>
         <w:rPr>
           <w:rFonts w:ascii="Courier New" w:hAnsi="Courier New" w:cs="Courier New"/>
+          <w:highlight w:val="yellow"/>
         </w:rPr>
         <w:t>column</w:t>
       </w:r>
@@ -8573,6 +8793,7 @@
       <w:r>
         <w:rPr>
           <w:rFonts w:ascii="Courier New" w:hAnsi="Courier New" w:cs="Courier New"/>
+          <w:highlight w:val="yellow"/>
         </w:rPr>
         <w:t xml:space="preserve"> on the left has a table with the following columns: SN, Role Name, Total Functionalities, Total Assignees, Action (Edit, Delete).</w:t>
       </w:r>
@@ -8582,19 +8803,21 @@
         <w:pStyle w:val="PlainText"/>
         <w:rPr>
           <w:rFonts w:ascii="Courier New" w:hAnsi="Courier New" w:cs="Courier New"/>
-        </w:rPr>
-      </w:pPr>
-    </w:p>
-    <w:p>
-      <w:pPr>
-        <w:pStyle w:val="PlainText"/>
-        <w:rPr>
-          <w:rFonts w:ascii="Courier New" w:hAnsi="Courier New" w:cs="Courier New"/>
-        </w:rPr>
-      </w:pPr>
-      <w:r>
-        <w:rPr>
-          <w:rFonts w:ascii="Courier New" w:hAnsi="Courier New" w:cs="Courier New"/>
+          <w:highlight w:val="yellow"/>
+        </w:rPr>
+      </w:pPr>
+    </w:p>
+    <w:p>
+      <w:pPr>
+        <w:pStyle w:val="PlainText"/>
+        <w:rPr>
+          <w:rFonts w:ascii="Courier New" w:hAnsi="Courier New" w:cs="Courier New"/>
+        </w:rPr>
+      </w:pPr>
+      <w:r>
+        <w:rPr>
+          <w:rFonts w:ascii="Courier New" w:hAnsi="Courier New" w:cs="Courier New"/>
+          <w:highlight w:val="yellow"/>
         </w:rPr>
         <w:t xml:space="preserve">The 60 </w:t>
       </w:r>
@@ -8602,6 +8825,7 @@
       <w:r>
         <w:rPr>
           <w:rFonts w:ascii="Courier New" w:hAnsi="Courier New" w:cs="Courier New"/>
+          <w:highlight w:val="yellow"/>
         </w:rPr>
         <w:t>column</w:t>
       </w:r>
@@ -8609,28 +8833,36 @@
       <w:r>
         <w:rPr>
           <w:rFonts w:ascii="Courier New" w:hAnsi="Courier New" w:cs="Courier New"/>
-        </w:rPr>
-        <w:t xml:space="preserve"> on the right has a title for "Create New Role", with the form field "Enter Role Title", followed by several checkboxes for features (Just labeled all checkboxes as Feature1, Feature2, Feature3, Feature4, etc. </w:t>
-      </w:r>
-    </w:p>
-    <w:p>
-      <w:pPr>
-        <w:pStyle w:val="PlainText"/>
-        <w:rPr>
-          <w:rFonts w:ascii="Courier New" w:hAnsi="Courier New" w:cs="Courier New"/>
-        </w:rPr>
-      </w:pPr>
-    </w:p>
-    <w:p>
-      <w:pPr>
-        <w:pStyle w:val="PlainText"/>
-        <w:rPr>
-          <w:rFonts w:ascii="Courier New" w:hAnsi="Courier New" w:cs="Courier New"/>
-        </w:rPr>
-      </w:pPr>
-      <w:r>
-        <w:rPr>
-          <w:rFonts w:ascii="Courier New" w:hAnsi="Courier New" w:cs="Courier New"/>
+          <w:highlight w:val="yellow"/>
+        </w:rPr>
+        <w:t xml:space="preserve"> on the right has a title for "Create New Role", with the form field "Enter Role Title", followed by several checkboxes for features (Just labeled all checkboxes as Feature1, Feature2, Feature3, Feature4, etc.</w:t>
+      </w:r>
+      <w:r>
+        <w:rPr>
+          <w:rFonts w:ascii="Courier New" w:hAnsi="Courier New" w:cs="Courier New"/>
+        </w:rPr>
+        <w:t xml:space="preserve"> </w:t>
+      </w:r>
+    </w:p>
+    <w:p>
+      <w:pPr>
+        <w:pStyle w:val="PlainText"/>
+        <w:rPr>
+          <w:rFonts w:ascii="Courier New" w:hAnsi="Courier New" w:cs="Courier New"/>
+        </w:rPr>
+      </w:pPr>
+    </w:p>
+    <w:p>
+      <w:pPr>
+        <w:pStyle w:val="PlainText"/>
+        <w:rPr>
+          <w:rFonts w:ascii="Courier New" w:hAnsi="Courier New" w:cs="Courier New"/>
+        </w:rPr>
+      </w:pPr>
+      <w:r>
+        <w:rPr>
+          <w:rFonts w:ascii="Courier New" w:hAnsi="Courier New" w:cs="Courier New"/>
+          <w:highlight w:val="yellow"/>
         </w:rPr>
         <w:t>&gt;&gt;API Management</w:t>
       </w:r>
@@ -8645,6 +8877,7 @@
       <w:r>
         <w:rPr>
           <w:rFonts w:ascii="Courier New" w:hAnsi="Courier New" w:cs="Courier New"/>
+          <w:highlight w:val="yellow"/>
         </w:rPr>
         <w:t>&gt;&gt;Content Management</w:t>
       </w:r>
@@ -8659,6 +8892,7 @@
       <w:r>
         <w:rPr>
           <w:rFonts w:ascii="Courier New" w:hAnsi="Courier New" w:cs="Courier New"/>
+          <w:highlight w:val="yellow"/>
         </w:rPr>
         <w:t>&gt;&gt;&gt;&gt;Manage Textual Contents</w:t>
       </w:r>
@@ -8673,6 +8907,7 @@
       <w:r>
         <w:rPr>
           <w:rFonts w:ascii="Courier New" w:hAnsi="Courier New" w:cs="Courier New"/>
+          <w:highlight w:val="yellow"/>
         </w:rPr>
         <w:t>&gt;&gt;&gt;&gt;Manage Images (Logo)</w:t>
       </w:r>
@@ -8687,6 +8922,7 @@
       <w:r>
         <w:rPr>
           <w:rFonts w:ascii="Courier New" w:hAnsi="Courier New" w:cs="Courier New"/>
+          <w:highlight w:val="yellow"/>
         </w:rPr>
         <w:t>&gt;&gt;&gt;&gt;Manage Footer</w:t>
       </w:r>
@@ -8701,6 +8937,7 @@
       <w:r>
         <w:rPr>
           <w:rFonts w:ascii="Courier New" w:hAnsi="Courier New" w:cs="Courier New"/>
+          <w:highlight w:val="yellow"/>
         </w:rPr>
         <w:t>&gt;&gt;&gt;&gt;Manage Email Templates</w:t>
       </w:r>

</xml_diff>